<commit_message>
add the docx taht the creation process of DataSourceFactory
</commit_message>
<xml_diff>
--- a/The creation process of Mappers.docx
+++ b/The creation process of Mappers.docx
@@ -1904,14 +1904,7 @@
           <w:rFonts w:ascii="JetBrains Mono" w:hAnsi="JetBrains Mono" w:cs="JetBrains Mono"/>
           <w:color w:val="CC7832"/>
         </w:rPr>
-        <w:t>;</w:t>
-      </w:r>
-      <w:r>
-        <w:rPr>
-          <w:rFonts w:ascii="JetBrains Mono" w:hAnsi="JetBrains Mono" w:cs="JetBrains Mono"/>
-          <w:color w:val="CC7832"/>
-        </w:rPr>
-        <w:t xml:space="preserve"> </w:t>
+        <w:t xml:space="preserve">; </w:t>
       </w:r>
       <w:r>
         <w:rPr>
@@ -2482,6 +2475,27 @@
           <w:rFonts w:ascii="JetBrains Mono" w:hAnsi="JetBrains Mono" w:cs="JetBrains Mono"/>
           <w:color w:val="CC7832"/>
         </w:rPr>
+        <w:t xml:space="preserve"> </w:t>
+      </w:r>
+      <w:r>
+        <w:rPr>
+          <w:rFonts w:ascii="JetBrains Mono" w:hAnsi="JetBrains Mono" w:cs="JetBrains Mono" w:hint="eastAsia"/>
+          <w:color w:val="CC7832"/>
+        </w:rPr>
+        <w:t>&lt;</w:t>
+      </w:r>
+      <w:r>
+        <w:rPr>
+          <w:rFonts w:ascii="JetBrains Mono" w:hAnsi="JetBrains Mono" w:cs="JetBrains Mono"/>
+          <w:color w:val="CC7832"/>
+        </w:rPr>
+        <w:t>-###1,###2</w:t>
+      </w:r>
+      <w:r>
+        <w:rPr>
+          <w:rFonts w:ascii="JetBrains Mono" w:hAnsi="JetBrains Mono" w:cs="JetBrains Mono"/>
+          <w:color w:val="CC7832"/>
+        </w:rPr>
         <w:br/>
         <w:t xml:space="preserve">          try</w:t>
       </w:r>
@@ -2577,7 +2591,21 @@
           <w:rFonts w:ascii="JetBrains Mono" w:hAnsi="JetBrains Mono" w:cs="JetBrains Mono"/>
           <w:color w:val="A9B7C6"/>
         </w:rPr>
-        <w:t>.getSqlFragments())</w:t>
+        <w:t>.getSqlFragments()</w:t>
+      </w:r>
+      <w:r>
+        <w:rPr>
+          <w:rFonts w:ascii="JetBrains Mono" w:hAnsi="JetBrains Mono" w:cs="JetBrains Mono"/>
+          <w:color w:val="A9B7C6"/>
+        </w:rPr>
+        <w:t xml:space="preserve"> &lt;-###3</w:t>
+      </w:r>
+      <w:r>
+        <w:rPr>
+          <w:rFonts w:ascii="JetBrains Mono" w:hAnsi="JetBrains Mono" w:cs="JetBrains Mono"/>
+          <w:color w:val="A9B7C6"/>
+        </w:rPr>
+        <w:t>)</w:t>
       </w:r>
       <w:r>
         <w:rPr>
@@ -2591,6 +2619,27 @@
           <w:rFonts w:ascii="JetBrains Mono" w:hAnsi="JetBrains Mono" w:cs="JetBrains Mono"/>
           <w:color w:val="CC7832"/>
         </w:rPr>
+        <w:t xml:space="preserve"> &lt;-</w:t>
+      </w:r>
+      <w:r>
+        <w:rPr>
+          <w:rFonts w:ascii="JetBrains Mono" w:hAnsi="JetBrains Mono" w:cs="JetBrains Mono"/>
+          <w:color w:val="CC7832"/>
+        </w:rPr>
+        <w:t>###</w:t>
+      </w:r>
+      <w:r>
+        <w:rPr>
+          <w:rFonts w:ascii="JetBrains Mono" w:hAnsi="JetBrains Mono" w:cs="JetBrains Mono"/>
+          <w:color w:val="CC7832"/>
+        </w:rPr>
+        <w:t>4</w:t>
+      </w:r>
+      <w:r>
+        <w:rPr>
+          <w:rFonts w:ascii="JetBrains Mono" w:hAnsi="JetBrains Mono" w:cs="JetBrains Mono"/>
+          <w:color w:val="CC7832"/>
+        </w:rPr>
         <w:br/>
         <w:t xml:space="preserve">            </w:t>
       </w:r>
@@ -2607,6 +2656,27 @@
           <w:color w:val="CC7832"/>
         </w:rPr>
         <w:t>;</w:t>
+      </w:r>
+      <w:r>
+        <w:rPr>
+          <w:rFonts w:ascii="JetBrains Mono" w:hAnsi="JetBrains Mono" w:cs="JetBrains Mono"/>
+          <w:color w:val="CC7832"/>
+        </w:rPr>
+        <w:t xml:space="preserve"> </w:t>
+      </w:r>
+      <w:r>
+        <w:rPr>
+          <w:rFonts w:ascii="JetBrains Mono" w:hAnsi="JetBrains Mono" w:cs="JetBrains Mono"/>
+          <w:color w:val="CC7832"/>
+        </w:rPr>
+        <w:t>&lt;-###</w:t>
+      </w:r>
+      <w:r>
+        <w:rPr>
+          <w:rFonts w:ascii="JetBrains Mono" w:hAnsi="JetBrains Mono" w:cs="JetBrains Mono"/>
+          <w:color w:val="CC7832"/>
+        </w:rPr>
+        <w:t>5</w:t>
       </w:r>
       <w:r>
         <w:rPr>
@@ -3105,6 +3175,3283 @@
           <w:color w:val="A9B7C6"/>
         </w:rPr>
         <w:br/>
+        <w:t>}</w:t>
+      </w:r>
+    </w:p>
+    <w:p>
+      <w:pPr>
+        <w:pStyle w:val="HTMLPreformatted"/>
+        <w:shd w:val="clear" w:color="auto" w:fill="2B2B2B"/>
+        <w:rPr>
+          <w:rFonts w:ascii="JetBrains Mono" w:hAnsi="JetBrains Mono" w:cs="JetBrains Mono"/>
+          <w:color w:val="A9B7C6"/>
+        </w:rPr>
+      </w:pPr>
+      <w:r>
+        <w:rPr>
+          <w:noProof/>
+        </w:rPr>
+        <w:drawing>
+          <wp:inline distT="0" distB="0" distL="0" distR="0" wp14:anchorId="3C8EE6F2" wp14:editId="513EB079">
+            <wp:extent cx="8439212" cy="2538431"/>
+            <wp:effectExtent l="0" t="0" r="0" b="0"/>
+            <wp:docPr id="1" name="Picture 1"/>
+            <wp:cNvGraphicFramePr>
+              <a:graphicFrameLocks xmlns:a="http://schemas.openxmlformats.org/drawingml/2006/main" noChangeAspect="1"/>
+            </wp:cNvGraphicFramePr>
+            <a:graphic xmlns:a="http://schemas.openxmlformats.org/drawingml/2006/main">
+              <a:graphicData uri="http://schemas.openxmlformats.org/drawingml/2006/picture">
+                <pic:pic xmlns:pic="http://schemas.openxmlformats.org/drawingml/2006/picture">
+                  <pic:nvPicPr>
+                    <pic:cNvPr id="1" name=""/>
+                    <pic:cNvPicPr/>
+                  </pic:nvPicPr>
+                  <pic:blipFill>
+                    <a:blip r:embed="rId6"/>
+                    <a:stretch>
+                      <a:fillRect/>
+                    </a:stretch>
+                  </pic:blipFill>
+                  <pic:spPr>
+                    <a:xfrm>
+                      <a:off x="0" y="0"/>
+                      <a:ext cx="8439212" cy="2538431"/>
+                    </a:xfrm>
+                    <a:prstGeom prst="rect">
+                      <a:avLst/>
+                    </a:prstGeom>
+                  </pic:spPr>
+                </pic:pic>
+              </a:graphicData>
+            </a:graphic>
+          </wp:inline>
+        </w:drawing>
+      </w:r>
+    </w:p>
+    <w:p>
+      <w:pPr>
+        <w:pStyle w:val="Heading1"/>
+        <w:spacing w:line="240" w:lineRule="auto"/>
+      </w:pPr>
+      <w:r>
+        <w:t>###1</w:t>
+      </w:r>
+      <w:r>
+        <w:t xml:space="preserve">: </w:t>
+      </w:r>
+      <w:proofErr w:type="gramStart"/>
+      <w:r>
+        <w:t>org.apache</w:t>
+      </w:r>
+      <w:proofErr w:type="gramEnd"/>
+      <w:r>
+        <w:t>.ibatis.executor.ErrorContext#instance</w:t>
+      </w:r>
+    </w:p>
+    <w:p>
+      <w:pPr>
+        <w:widowControl/>
+        <w:shd w:val="clear" w:color="auto" w:fill="2B2B2B"/>
+        <w:tabs>
+          <w:tab w:val="left" w:pos="916"/>
+          <w:tab w:val="left" w:pos="1832"/>
+          <w:tab w:val="left" w:pos="2748"/>
+          <w:tab w:val="left" w:pos="3664"/>
+          <w:tab w:val="left" w:pos="4580"/>
+          <w:tab w:val="left" w:pos="5496"/>
+          <w:tab w:val="left" w:pos="6412"/>
+          <w:tab w:val="left" w:pos="7328"/>
+          <w:tab w:val="left" w:pos="8244"/>
+          <w:tab w:val="left" w:pos="9160"/>
+          <w:tab w:val="left" w:pos="10076"/>
+          <w:tab w:val="left" w:pos="10992"/>
+          <w:tab w:val="left" w:pos="11908"/>
+          <w:tab w:val="left" w:pos="12824"/>
+          <w:tab w:val="left" w:pos="13740"/>
+          <w:tab w:val="left" w:pos="14656"/>
+        </w:tabs>
+        <w:spacing w:after="0" w:line="240" w:lineRule="auto"/>
+        <w:jc w:val="left"/>
+        <w:rPr>
+          <w:rFonts w:ascii="JetBrains Mono" w:eastAsia="宋体" w:hAnsi="JetBrains Mono" w:cs="JetBrains Mono"/>
+          <w:color w:val="A9B7C6"/>
+          <w:sz w:val="24"/>
+          <w:szCs w:val="24"/>
+        </w:rPr>
+      </w:pPr>
+      <w:r>
+        <w:rPr>
+          <w:rFonts w:ascii="JetBrains Mono" w:eastAsia="宋体" w:hAnsi="JetBrains Mono" w:cs="JetBrains Mono"/>
+          <w:color w:val="CC7832"/>
+          <w:sz w:val="24"/>
+          <w:szCs w:val="24"/>
+        </w:rPr>
+        <w:t xml:space="preserve">private static final </w:t>
+      </w:r>
+      <w:r>
+        <w:rPr>
+          <w:rFonts w:ascii="JetBrains Mono" w:eastAsia="宋体" w:hAnsi="JetBrains Mono" w:cs="JetBrains Mono"/>
+          <w:color w:val="A9B7C6"/>
+          <w:sz w:val="24"/>
+          <w:szCs w:val="24"/>
+        </w:rPr>
+        <w:t xml:space="preserve">ThreadLocal&lt;ErrorContext&gt; </w:t>
+      </w:r>
+      <w:r>
+        <w:rPr>
+          <w:rFonts w:ascii="JetBrains Mono" w:eastAsia="宋体" w:hAnsi="JetBrains Mono" w:cs="JetBrains Mono"/>
+          <w:i/>
+          <w:iCs/>
+          <w:color w:val="9876AA"/>
+          <w:sz w:val="24"/>
+          <w:szCs w:val="24"/>
+        </w:rPr>
+        <w:t xml:space="preserve">LOCAL </w:t>
+      </w:r>
+      <w:r>
+        <w:rPr>
+          <w:rFonts w:ascii="JetBrains Mono" w:eastAsia="宋体" w:hAnsi="JetBrains Mono" w:cs="JetBrains Mono"/>
+          <w:color w:val="A9B7C6"/>
+          <w:sz w:val="24"/>
+          <w:szCs w:val="24"/>
+        </w:rPr>
+        <w:t>= ThreadLocal.</w:t>
+      </w:r>
+      <w:r>
+        <w:rPr>
+          <w:rFonts w:ascii="JetBrains Mono" w:eastAsia="宋体" w:hAnsi="JetBrains Mono" w:cs="JetBrains Mono"/>
+          <w:i/>
+          <w:iCs/>
+          <w:color w:val="A9B7C6"/>
+          <w:sz w:val="24"/>
+          <w:szCs w:val="24"/>
+        </w:rPr>
+        <w:t>withInitial</w:t>
+      </w:r>
+      <w:r>
+        <w:rPr>
+          <w:rFonts w:ascii="JetBrains Mono" w:eastAsia="宋体" w:hAnsi="JetBrains Mono" w:cs="JetBrains Mono"/>
+          <w:color w:val="A9B7C6"/>
+          <w:sz w:val="24"/>
+          <w:szCs w:val="24"/>
+        </w:rPr>
+        <w:t>(</w:t>
+      </w:r>
+      <w:proofErr w:type="gramStart"/>
+      <w:r>
+        <w:rPr>
+          <w:rFonts w:ascii="JetBrains Mono" w:eastAsia="宋体" w:hAnsi="JetBrains Mono" w:cs="JetBrains Mono"/>
+          <w:color w:val="A9B7C6"/>
+          <w:sz w:val="24"/>
+          <w:szCs w:val="24"/>
+        </w:rPr>
+        <w:t>ErrorContext::</w:t>
+      </w:r>
+      <w:proofErr w:type="gramEnd"/>
+      <w:r>
+        <w:rPr>
+          <w:rFonts w:ascii="JetBrains Mono" w:eastAsia="宋体" w:hAnsi="JetBrains Mono" w:cs="JetBrains Mono"/>
+          <w:color w:val="CC7832"/>
+          <w:sz w:val="24"/>
+          <w:szCs w:val="24"/>
+        </w:rPr>
+        <w:t>new</w:t>
+      </w:r>
+      <w:r>
+        <w:rPr>
+          <w:rFonts w:ascii="JetBrains Mono" w:eastAsia="宋体" w:hAnsi="JetBrains Mono" w:cs="JetBrains Mono"/>
+          <w:color w:val="A9B7C6"/>
+          <w:sz w:val="24"/>
+          <w:szCs w:val="24"/>
+        </w:rPr>
+        <w:t>)</w:t>
+      </w:r>
+      <w:r>
+        <w:rPr>
+          <w:rFonts w:ascii="JetBrains Mono" w:eastAsia="宋体" w:hAnsi="JetBrains Mono" w:cs="JetBrains Mono"/>
+          <w:color w:val="CC7832"/>
+          <w:sz w:val="24"/>
+          <w:szCs w:val="24"/>
+        </w:rPr>
+        <w:t>;</w:t>
+      </w:r>
+    </w:p>
+    <w:p>
+      <w:pPr>
+        <w:widowControl/>
+        <w:shd w:val="clear" w:color="auto" w:fill="2B2B2B"/>
+        <w:tabs>
+          <w:tab w:val="left" w:pos="916"/>
+          <w:tab w:val="left" w:pos="1832"/>
+          <w:tab w:val="left" w:pos="2748"/>
+          <w:tab w:val="left" w:pos="3664"/>
+          <w:tab w:val="left" w:pos="4580"/>
+          <w:tab w:val="left" w:pos="5496"/>
+          <w:tab w:val="left" w:pos="6412"/>
+          <w:tab w:val="left" w:pos="7328"/>
+          <w:tab w:val="left" w:pos="8244"/>
+          <w:tab w:val="left" w:pos="9160"/>
+          <w:tab w:val="left" w:pos="10076"/>
+          <w:tab w:val="left" w:pos="10992"/>
+          <w:tab w:val="left" w:pos="11908"/>
+          <w:tab w:val="left" w:pos="12824"/>
+          <w:tab w:val="left" w:pos="13740"/>
+          <w:tab w:val="left" w:pos="14656"/>
+        </w:tabs>
+        <w:spacing w:after="0" w:line="240" w:lineRule="auto"/>
+        <w:jc w:val="left"/>
+        <w:rPr>
+          <w:rFonts w:ascii="JetBrains Mono" w:eastAsia="宋体" w:hAnsi="JetBrains Mono" w:cs="JetBrains Mono"/>
+          <w:color w:val="CC7832"/>
+          <w:sz w:val="24"/>
+          <w:szCs w:val="24"/>
+        </w:rPr>
+      </w:pPr>
+    </w:p>
+    <w:p>
+      <w:pPr>
+        <w:widowControl/>
+        <w:shd w:val="clear" w:color="auto" w:fill="2B2B2B"/>
+        <w:tabs>
+          <w:tab w:val="left" w:pos="916"/>
+          <w:tab w:val="left" w:pos="1832"/>
+          <w:tab w:val="left" w:pos="2748"/>
+          <w:tab w:val="left" w:pos="3664"/>
+          <w:tab w:val="left" w:pos="4580"/>
+          <w:tab w:val="left" w:pos="5496"/>
+          <w:tab w:val="left" w:pos="6412"/>
+          <w:tab w:val="left" w:pos="7328"/>
+          <w:tab w:val="left" w:pos="8244"/>
+          <w:tab w:val="left" w:pos="9160"/>
+          <w:tab w:val="left" w:pos="10076"/>
+          <w:tab w:val="left" w:pos="10992"/>
+          <w:tab w:val="left" w:pos="11908"/>
+          <w:tab w:val="left" w:pos="12824"/>
+          <w:tab w:val="left" w:pos="13740"/>
+          <w:tab w:val="left" w:pos="14656"/>
+        </w:tabs>
+        <w:spacing w:after="0" w:line="240" w:lineRule="auto"/>
+        <w:jc w:val="left"/>
+        <w:rPr>
+          <w:rFonts w:ascii="JetBrains Mono" w:eastAsia="宋体" w:hAnsi="JetBrains Mono" w:cs="JetBrains Mono" w:hint="eastAsia"/>
+          <w:color w:val="A9B7C6"/>
+          <w:sz w:val="24"/>
+          <w:szCs w:val="24"/>
+        </w:rPr>
+      </w:pPr>
+      <w:r>
+        <w:rPr>
+          <w:rFonts w:ascii="JetBrains Mono" w:eastAsia="宋体" w:hAnsi="JetBrains Mono" w:cs="JetBrains Mono"/>
+          <w:color w:val="CC7832"/>
+          <w:sz w:val="24"/>
+          <w:szCs w:val="24"/>
+        </w:rPr>
+        <w:t xml:space="preserve">private </w:t>
+      </w:r>
+      <w:proofErr w:type="gramStart"/>
+      <w:r>
+        <w:rPr>
+          <w:rFonts w:ascii="JetBrains Mono" w:eastAsia="宋体" w:hAnsi="JetBrains Mono" w:cs="JetBrains Mono"/>
+          <w:color w:val="FFC66D"/>
+          <w:sz w:val="24"/>
+          <w:szCs w:val="24"/>
+        </w:rPr>
+        <w:t>ErrorContext</w:t>
+      </w:r>
+      <w:r>
+        <w:rPr>
+          <w:rFonts w:ascii="JetBrains Mono" w:eastAsia="宋体" w:hAnsi="JetBrains Mono" w:cs="JetBrains Mono"/>
+          <w:color w:val="A9B7C6"/>
+          <w:sz w:val="24"/>
+          <w:szCs w:val="24"/>
+        </w:rPr>
+        <w:t>(</w:t>
+      </w:r>
+      <w:proofErr w:type="gramEnd"/>
+      <w:r>
+        <w:rPr>
+          <w:rFonts w:ascii="JetBrains Mono" w:eastAsia="宋体" w:hAnsi="JetBrains Mono" w:cs="JetBrains Mono"/>
+          <w:color w:val="A9B7C6"/>
+          <w:sz w:val="24"/>
+          <w:szCs w:val="24"/>
+        </w:rPr>
+        <w:t>) {</w:t>
+      </w:r>
+      <w:r>
+        <w:rPr>
+          <w:rFonts w:ascii="JetBrains Mono" w:eastAsia="宋体" w:hAnsi="JetBrains Mono" w:cs="JetBrains Mono"/>
+          <w:color w:val="A9B7C6"/>
+          <w:sz w:val="24"/>
+          <w:szCs w:val="24"/>
+        </w:rPr>
+        <w:br/>
+        <w:t>}</w:t>
+      </w:r>
+    </w:p>
+    <w:p>
+      <w:pPr>
+        <w:widowControl/>
+        <w:shd w:val="clear" w:color="auto" w:fill="2B2B2B"/>
+        <w:tabs>
+          <w:tab w:val="left" w:pos="916"/>
+          <w:tab w:val="left" w:pos="1832"/>
+          <w:tab w:val="left" w:pos="2748"/>
+          <w:tab w:val="left" w:pos="3664"/>
+          <w:tab w:val="left" w:pos="4580"/>
+          <w:tab w:val="left" w:pos="5496"/>
+          <w:tab w:val="left" w:pos="6412"/>
+          <w:tab w:val="left" w:pos="7328"/>
+          <w:tab w:val="left" w:pos="8244"/>
+          <w:tab w:val="left" w:pos="9160"/>
+          <w:tab w:val="left" w:pos="10076"/>
+          <w:tab w:val="left" w:pos="10992"/>
+          <w:tab w:val="left" w:pos="11908"/>
+          <w:tab w:val="left" w:pos="12824"/>
+          <w:tab w:val="left" w:pos="13740"/>
+          <w:tab w:val="left" w:pos="14656"/>
+        </w:tabs>
+        <w:spacing w:after="0" w:line="240" w:lineRule="auto"/>
+        <w:jc w:val="left"/>
+        <w:rPr>
+          <w:rFonts w:ascii="JetBrains Mono" w:eastAsia="宋体" w:hAnsi="JetBrains Mono" w:cs="JetBrains Mono" w:hint="eastAsia"/>
+          <w:color w:val="CC7832"/>
+          <w:sz w:val="24"/>
+          <w:szCs w:val="24"/>
+        </w:rPr>
+      </w:pPr>
+    </w:p>
+    <w:p>
+      <w:pPr>
+        <w:widowControl/>
+        <w:shd w:val="clear" w:color="auto" w:fill="2B2B2B"/>
+        <w:tabs>
+          <w:tab w:val="left" w:pos="916"/>
+          <w:tab w:val="left" w:pos="1832"/>
+          <w:tab w:val="left" w:pos="2748"/>
+          <w:tab w:val="left" w:pos="3664"/>
+          <w:tab w:val="left" w:pos="4580"/>
+          <w:tab w:val="left" w:pos="5496"/>
+          <w:tab w:val="left" w:pos="6412"/>
+          <w:tab w:val="left" w:pos="7328"/>
+          <w:tab w:val="left" w:pos="8244"/>
+          <w:tab w:val="left" w:pos="9160"/>
+          <w:tab w:val="left" w:pos="10076"/>
+          <w:tab w:val="left" w:pos="10992"/>
+          <w:tab w:val="left" w:pos="11908"/>
+          <w:tab w:val="left" w:pos="12824"/>
+          <w:tab w:val="left" w:pos="13740"/>
+          <w:tab w:val="left" w:pos="14656"/>
+        </w:tabs>
+        <w:spacing w:after="0" w:line="240" w:lineRule="auto"/>
+        <w:jc w:val="left"/>
+        <w:rPr>
+          <w:rFonts w:ascii="JetBrains Mono" w:eastAsia="宋体" w:hAnsi="JetBrains Mono" w:cs="JetBrains Mono"/>
+          <w:color w:val="A9B7C6"/>
+          <w:sz w:val="24"/>
+          <w:szCs w:val="24"/>
+        </w:rPr>
+      </w:pPr>
+      <w:r>
+        <w:rPr>
+          <w:rFonts w:ascii="JetBrains Mono" w:eastAsia="宋体" w:hAnsi="JetBrains Mono" w:cs="JetBrains Mono"/>
+          <w:color w:val="CC7832"/>
+          <w:sz w:val="24"/>
+          <w:szCs w:val="24"/>
+        </w:rPr>
+        <w:t xml:space="preserve">public static </w:t>
+      </w:r>
+      <w:r>
+        <w:rPr>
+          <w:rFonts w:ascii="JetBrains Mono" w:eastAsia="宋体" w:hAnsi="JetBrains Mono" w:cs="JetBrains Mono"/>
+          <w:color w:val="A9B7C6"/>
+          <w:sz w:val="24"/>
+          <w:szCs w:val="24"/>
+        </w:rPr>
+        <w:t xml:space="preserve">ErrorContext </w:t>
+      </w:r>
+      <w:proofErr w:type="gramStart"/>
+      <w:r>
+        <w:rPr>
+          <w:rFonts w:ascii="JetBrains Mono" w:eastAsia="宋体" w:hAnsi="JetBrains Mono" w:cs="JetBrains Mono"/>
+          <w:color w:val="FFC66D"/>
+          <w:sz w:val="24"/>
+          <w:szCs w:val="24"/>
+        </w:rPr>
+        <w:t>instance</w:t>
+      </w:r>
+      <w:r>
+        <w:rPr>
+          <w:rFonts w:ascii="JetBrains Mono" w:eastAsia="宋体" w:hAnsi="JetBrains Mono" w:cs="JetBrains Mono"/>
+          <w:color w:val="A9B7C6"/>
+          <w:sz w:val="24"/>
+          <w:szCs w:val="24"/>
+        </w:rPr>
+        <w:t>(</w:t>
+      </w:r>
+      <w:proofErr w:type="gramEnd"/>
+      <w:r>
+        <w:rPr>
+          <w:rFonts w:ascii="JetBrains Mono" w:eastAsia="宋体" w:hAnsi="JetBrains Mono" w:cs="JetBrains Mono"/>
+          <w:color w:val="A9B7C6"/>
+          <w:sz w:val="24"/>
+          <w:szCs w:val="24"/>
+        </w:rPr>
+        <w:t>) {</w:t>
+      </w:r>
+      <w:r>
+        <w:rPr>
+          <w:rFonts w:ascii="JetBrains Mono" w:eastAsia="宋体" w:hAnsi="JetBrains Mono" w:cs="JetBrains Mono"/>
+          <w:color w:val="A9B7C6"/>
+          <w:sz w:val="24"/>
+          <w:szCs w:val="24"/>
+        </w:rPr>
+        <w:br/>
+        <w:t xml:space="preserve">  </w:t>
+      </w:r>
+      <w:r>
+        <w:rPr>
+          <w:rFonts w:ascii="JetBrains Mono" w:eastAsia="宋体" w:hAnsi="JetBrains Mono" w:cs="JetBrains Mono"/>
+          <w:color w:val="CC7832"/>
+          <w:sz w:val="24"/>
+          <w:szCs w:val="24"/>
+        </w:rPr>
+        <w:t xml:space="preserve">return </w:t>
+      </w:r>
+      <w:r>
+        <w:rPr>
+          <w:rFonts w:ascii="JetBrains Mono" w:eastAsia="宋体" w:hAnsi="JetBrains Mono" w:cs="JetBrains Mono"/>
+          <w:i/>
+          <w:iCs/>
+          <w:color w:val="9876AA"/>
+          <w:sz w:val="24"/>
+          <w:szCs w:val="24"/>
+        </w:rPr>
+        <w:t>LOCAL</w:t>
+      </w:r>
+      <w:r>
+        <w:rPr>
+          <w:rFonts w:ascii="JetBrains Mono" w:eastAsia="宋体" w:hAnsi="JetBrains Mono" w:cs="JetBrains Mono"/>
+          <w:color w:val="A9B7C6"/>
+          <w:sz w:val="24"/>
+          <w:szCs w:val="24"/>
+        </w:rPr>
+        <w:t>.get()</w:t>
+      </w:r>
+      <w:r>
+        <w:rPr>
+          <w:rFonts w:ascii="JetBrains Mono" w:eastAsia="宋体" w:hAnsi="JetBrains Mono" w:cs="JetBrains Mono"/>
+          <w:color w:val="CC7832"/>
+          <w:sz w:val="24"/>
+          <w:szCs w:val="24"/>
+        </w:rPr>
+        <w:t>;</w:t>
+      </w:r>
+      <w:r>
+        <w:rPr>
+          <w:rFonts w:ascii="JetBrains Mono" w:eastAsia="宋体" w:hAnsi="JetBrains Mono" w:cs="JetBrains Mono"/>
+          <w:color w:val="CC7832"/>
+          <w:sz w:val="24"/>
+          <w:szCs w:val="24"/>
+        </w:rPr>
+        <w:br/>
+      </w:r>
+      <w:r>
+        <w:rPr>
+          <w:rFonts w:ascii="JetBrains Mono" w:eastAsia="宋体" w:hAnsi="JetBrains Mono" w:cs="JetBrains Mono"/>
+          <w:color w:val="A9B7C6"/>
+          <w:sz w:val="24"/>
+          <w:szCs w:val="24"/>
+        </w:rPr>
+        <w:t>}</w:t>
+      </w:r>
+    </w:p>
+    <w:p>
+      <w:pPr>
+        <w:pStyle w:val="Heading1"/>
+        <w:spacing w:line="240" w:lineRule="auto"/>
+      </w:pPr>
+      <w:r>
+        <w:t>###2</w:t>
+      </w:r>
+      <w:r>
+        <w:t xml:space="preserve">: </w:t>
+      </w:r>
+      <w:proofErr w:type="gramStart"/>
+      <w:r>
+        <w:t>org.apache</w:t>
+      </w:r>
+      <w:proofErr w:type="gramEnd"/>
+      <w:r>
+        <w:t>.ibatis.executor.ErrorContext#resource</w:t>
+      </w:r>
+    </w:p>
+    <w:p>
+      <w:pPr>
+        <w:widowControl/>
+        <w:shd w:val="clear" w:color="auto" w:fill="2B2B2B"/>
+        <w:tabs>
+          <w:tab w:val="left" w:pos="916"/>
+          <w:tab w:val="left" w:pos="1832"/>
+          <w:tab w:val="left" w:pos="2748"/>
+          <w:tab w:val="left" w:pos="3664"/>
+          <w:tab w:val="left" w:pos="4580"/>
+          <w:tab w:val="left" w:pos="5496"/>
+          <w:tab w:val="left" w:pos="6412"/>
+          <w:tab w:val="left" w:pos="7328"/>
+          <w:tab w:val="left" w:pos="8244"/>
+          <w:tab w:val="left" w:pos="9160"/>
+          <w:tab w:val="left" w:pos="10076"/>
+          <w:tab w:val="left" w:pos="10992"/>
+          <w:tab w:val="left" w:pos="11908"/>
+          <w:tab w:val="left" w:pos="12824"/>
+          <w:tab w:val="left" w:pos="13740"/>
+          <w:tab w:val="left" w:pos="14656"/>
+        </w:tabs>
+        <w:spacing w:after="0" w:line="240" w:lineRule="auto"/>
+        <w:jc w:val="left"/>
+        <w:rPr>
+          <w:rFonts w:ascii="JetBrains Mono" w:eastAsia="宋体" w:hAnsi="JetBrains Mono" w:cs="JetBrains Mono"/>
+          <w:color w:val="A9B7C6"/>
+          <w:sz w:val="24"/>
+          <w:szCs w:val="24"/>
+        </w:rPr>
+      </w:pPr>
+      <w:r>
+        <w:rPr>
+          <w:rFonts w:ascii="JetBrains Mono" w:eastAsia="宋体" w:hAnsi="JetBrains Mono" w:cs="JetBrains Mono"/>
+          <w:color w:val="CC7832"/>
+          <w:sz w:val="24"/>
+          <w:szCs w:val="24"/>
+        </w:rPr>
+        <w:t xml:space="preserve">private </w:t>
+      </w:r>
+      <w:r>
+        <w:rPr>
+          <w:rFonts w:ascii="JetBrains Mono" w:eastAsia="宋体" w:hAnsi="JetBrains Mono" w:cs="JetBrains Mono"/>
+          <w:color w:val="A9B7C6"/>
+          <w:sz w:val="24"/>
+          <w:szCs w:val="24"/>
+        </w:rPr>
+        <w:t xml:space="preserve">String </w:t>
+      </w:r>
+      <w:r>
+        <w:rPr>
+          <w:rFonts w:ascii="JetBrains Mono" w:eastAsia="宋体" w:hAnsi="JetBrains Mono" w:cs="JetBrains Mono"/>
+          <w:color w:val="9876AA"/>
+          <w:sz w:val="24"/>
+          <w:szCs w:val="24"/>
+        </w:rPr>
+        <w:t>resource</w:t>
+      </w:r>
+      <w:r>
+        <w:rPr>
+          <w:rFonts w:ascii="JetBrains Mono" w:eastAsia="宋体" w:hAnsi="JetBrains Mono" w:cs="JetBrains Mono"/>
+          <w:color w:val="CC7832"/>
+          <w:sz w:val="24"/>
+          <w:szCs w:val="24"/>
+        </w:rPr>
+        <w:t>;</w:t>
+      </w:r>
+    </w:p>
+    <w:p>
+      <w:pPr>
+        <w:widowControl/>
+        <w:shd w:val="clear" w:color="auto" w:fill="2B2B2B"/>
+        <w:tabs>
+          <w:tab w:val="left" w:pos="916"/>
+          <w:tab w:val="left" w:pos="1832"/>
+          <w:tab w:val="left" w:pos="2748"/>
+          <w:tab w:val="left" w:pos="3664"/>
+          <w:tab w:val="left" w:pos="4580"/>
+          <w:tab w:val="left" w:pos="5496"/>
+          <w:tab w:val="left" w:pos="6412"/>
+          <w:tab w:val="left" w:pos="7328"/>
+          <w:tab w:val="left" w:pos="8244"/>
+          <w:tab w:val="left" w:pos="9160"/>
+          <w:tab w:val="left" w:pos="10076"/>
+          <w:tab w:val="left" w:pos="10992"/>
+          <w:tab w:val="left" w:pos="11908"/>
+          <w:tab w:val="left" w:pos="12824"/>
+          <w:tab w:val="left" w:pos="13740"/>
+          <w:tab w:val="left" w:pos="14656"/>
+        </w:tabs>
+        <w:spacing w:after="0" w:line="240" w:lineRule="auto"/>
+        <w:jc w:val="left"/>
+        <w:rPr>
+          <w:rFonts w:ascii="JetBrains Mono" w:eastAsia="宋体" w:hAnsi="JetBrains Mono" w:cs="JetBrains Mono" w:hint="eastAsia"/>
+          <w:color w:val="CC7832"/>
+          <w:sz w:val="24"/>
+          <w:szCs w:val="24"/>
+        </w:rPr>
+      </w:pPr>
+    </w:p>
+    <w:p>
+      <w:pPr>
+        <w:widowControl/>
+        <w:shd w:val="clear" w:color="auto" w:fill="2B2B2B"/>
+        <w:tabs>
+          <w:tab w:val="left" w:pos="916"/>
+          <w:tab w:val="left" w:pos="1832"/>
+          <w:tab w:val="left" w:pos="2748"/>
+          <w:tab w:val="left" w:pos="3664"/>
+          <w:tab w:val="left" w:pos="4580"/>
+          <w:tab w:val="left" w:pos="5496"/>
+          <w:tab w:val="left" w:pos="6412"/>
+          <w:tab w:val="left" w:pos="7328"/>
+          <w:tab w:val="left" w:pos="8244"/>
+          <w:tab w:val="left" w:pos="9160"/>
+          <w:tab w:val="left" w:pos="10076"/>
+          <w:tab w:val="left" w:pos="10992"/>
+          <w:tab w:val="left" w:pos="11908"/>
+          <w:tab w:val="left" w:pos="12824"/>
+          <w:tab w:val="left" w:pos="13740"/>
+          <w:tab w:val="left" w:pos="14656"/>
+        </w:tabs>
+        <w:spacing w:after="0" w:line="240" w:lineRule="auto"/>
+        <w:jc w:val="left"/>
+        <w:rPr>
+          <w:rFonts w:ascii="JetBrains Mono" w:eastAsia="宋体" w:hAnsi="JetBrains Mono" w:cs="JetBrains Mono"/>
+          <w:color w:val="A9B7C6"/>
+          <w:sz w:val="24"/>
+          <w:szCs w:val="24"/>
+        </w:rPr>
+      </w:pPr>
+      <w:r>
+        <w:rPr>
+          <w:rFonts w:ascii="JetBrains Mono" w:eastAsia="宋体" w:hAnsi="JetBrains Mono" w:cs="JetBrains Mono"/>
+          <w:color w:val="CC7832"/>
+          <w:sz w:val="24"/>
+          <w:szCs w:val="24"/>
+        </w:rPr>
+        <w:t xml:space="preserve">public </w:t>
+      </w:r>
+      <w:r>
+        <w:rPr>
+          <w:rFonts w:ascii="JetBrains Mono" w:eastAsia="宋体" w:hAnsi="JetBrains Mono" w:cs="JetBrains Mono"/>
+          <w:color w:val="A9B7C6"/>
+          <w:sz w:val="24"/>
+          <w:szCs w:val="24"/>
+        </w:rPr>
+        <w:t xml:space="preserve">ErrorContext </w:t>
+      </w:r>
+      <w:proofErr w:type="gramStart"/>
+      <w:r>
+        <w:rPr>
+          <w:rFonts w:ascii="JetBrains Mono" w:eastAsia="宋体" w:hAnsi="JetBrains Mono" w:cs="JetBrains Mono"/>
+          <w:color w:val="FFC66D"/>
+          <w:sz w:val="24"/>
+          <w:szCs w:val="24"/>
+        </w:rPr>
+        <w:t>resource</w:t>
+      </w:r>
+      <w:r>
+        <w:rPr>
+          <w:rFonts w:ascii="JetBrains Mono" w:eastAsia="宋体" w:hAnsi="JetBrains Mono" w:cs="JetBrains Mono"/>
+          <w:color w:val="A9B7C6"/>
+          <w:sz w:val="24"/>
+          <w:szCs w:val="24"/>
+        </w:rPr>
+        <w:t>(</w:t>
+      </w:r>
+      <w:proofErr w:type="gramEnd"/>
+      <w:r>
+        <w:rPr>
+          <w:rFonts w:ascii="JetBrains Mono" w:eastAsia="宋体" w:hAnsi="JetBrains Mono" w:cs="JetBrains Mono"/>
+          <w:color w:val="A9B7C6"/>
+          <w:sz w:val="24"/>
+          <w:szCs w:val="24"/>
+        </w:rPr>
+        <w:t>String resource) {</w:t>
+      </w:r>
+      <w:r>
+        <w:rPr>
+          <w:rFonts w:ascii="JetBrains Mono" w:eastAsia="宋体" w:hAnsi="JetBrains Mono" w:cs="JetBrains Mono"/>
+          <w:color w:val="A9B7C6"/>
+          <w:sz w:val="24"/>
+          <w:szCs w:val="24"/>
+        </w:rPr>
+        <w:br/>
+        <w:t xml:space="preserve">  </w:t>
+      </w:r>
+      <w:r>
+        <w:rPr>
+          <w:rFonts w:ascii="JetBrains Mono" w:eastAsia="宋体" w:hAnsi="JetBrains Mono" w:cs="JetBrains Mono"/>
+          <w:color w:val="CC7832"/>
+          <w:sz w:val="24"/>
+          <w:szCs w:val="24"/>
+        </w:rPr>
+        <w:t>this</w:t>
+      </w:r>
+      <w:r>
+        <w:rPr>
+          <w:rFonts w:ascii="JetBrains Mono" w:eastAsia="宋体" w:hAnsi="JetBrains Mono" w:cs="JetBrains Mono"/>
+          <w:color w:val="A9B7C6"/>
+          <w:sz w:val="24"/>
+          <w:szCs w:val="24"/>
+        </w:rPr>
+        <w:t>.</w:t>
+      </w:r>
+      <w:r>
+        <w:rPr>
+          <w:rFonts w:ascii="JetBrains Mono" w:eastAsia="宋体" w:hAnsi="JetBrains Mono" w:cs="JetBrains Mono"/>
+          <w:color w:val="9876AA"/>
+          <w:sz w:val="24"/>
+          <w:szCs w:val="24"/>
+        </w:rPr>
+        <w:t xml:space="preserve">resource </w:t>
+      </w:r>
+      <w:r>
+        <w:rPr>
+          <w:rFonts w:ascii="JetBrains Mono" w:eastAsia="宋体" w:hAnsi="JetBrains Mono" w:cs="JetBrains Mono"/>
+          <w:color w:val="A9B7C6"/>
+          <w:sz w:val="24"/>
+          <w:szCs w:val="24"/>
+        </w:rPr>
+        <w:t>= resource</w:t>
+      </w:r>
+      <w:r>
+        <w:rPr>
+          <w:rFonts w:ascii="JetBrains Mono" w:eastAsia="宋体" w:hAnsi="JetBrains Mono" w:cs="JetBrains Mono"/>
+          <w:color w:val="CC7832"/>
+          <w:sz w:val="24"/>
+          <w:szCs w:val="24"/>
+        </w:rPr>
+        <w:t>;</w:t>
+      </w:r>
+      <w:r>
+        <w:rPr>
+          <w:rFonts w:ascii="JetBrains Mono" w:eastAsia="宋体" w:hAnsi="JetBrains Mono" w:cs="JetBrains Mono"/>
+          <w:color w:val="CC7832"/>
+          <w:sz w:val="24"/>
+          <w:szCs w:val="24"/>
+        </w:rPr>
+        <w:br/>
+        <w:t xml:space="preserve">  return this;</w:t>
+      </w:r>
+      <w:r>
+        <w:rPr>
+          <w:rFonts w:ascii="JetBrains Mono" w:eastAsia="宋体" w:hAnsi="JetBrains Mono" w:cs="JetBrains Mono"/>
+          <w:color w:val="CC7832"/>
+          <w:sz w:val="24"/>
+          <w:szCs w:val="24"/>
+        </w:rPr>
+        <w:br/>
+      </w:r>
+      <w:r>
+        <w:rPr>
+          <w:rFonts w:ascii="JetBrains Mono" w:eastAsia="宋体" w:hAnsi="JetBrains Mono" w:cs="JetBrains Mono"/>
+          <w:color w:val="A9B7C6"/>
+          <w:sz w:val="24"/>
+          <w:szCs w:val="24"/>
+        </w:rPr>
+        <w:t>}</w:t>
+      </w:r>
+    </w:p>
+    <w:p>
+      <w:pPr>
+        <w:pStyle w:val="Heading1"/>
+        <w:spacing w:line="240" w:lineRule="auto"/>
+        <w:jc w:val="left"/>
+      </w:pPr>
+      <w:r>
+        <w:rPr>
+          <w:rFonts w:hint="eastAsia"/>
+        </w:rPr>
+        <w:t>#</w:t>
+      </w:r>
+      <w:r>
+        <w:t xml:space="preserve">##3: </w:t>
+      </w:r>
+      <w:proofErr w:type="gramStart"/>
+      <w:r>
+        <w:t>org.apache</w:t>
+      </w:r>
+      <w:proofErr w:type="gramEnd"/>
+      <w:r>
+        <w:t>.ibatis.session.Configuration#getSqlFragments</w:t>
+      </w:r>
+    </w:p>
+    <w:p>
+      <w:pPr>
+        <w:widowControl/>
+        <w:shd w:val="clear" w:color="auto" w:fill="2B2B2B"/>
+        <w:tabs>
+          <w:tab w:val="left" w:pos="916"/>
+          <w:tab w:val="left" w:pos="1832"/>
+          <w:tab w:val="left" w:pos="2748"/>
+          <w:tab w:val="left" w:pos="3664"/>
+          <w:tab w:val="left" w:pos="4580"/>
+          <w:tab w:val="left" w:pos="5496"/>
+          <w:tab w:val="left" w:pos="6412"/>
+          <w:tab w:val="left" w:pos="7328"/>
+          <w:tab w:val="left" w:pos="8244"/>
+          <w:tab w:val="left" w:pos="9160"/>
+          <w:tab w:val="left" w:pos="10076"/>
+          <w:tab w:val="left" w:pos="10992"/>
+          <w:tab w:val="left" w:pos="11908"/>
+          <w:tab w:val="left" w:pos="12824"/>
+          <w:tab w:val="left" w:pos="13740"/>
+          <w:tab w:val="left" w:pos="14656"/>
+        </w:tabs>
+        <w:spacing w:after="0" w:line="240" w:lineRule="auto"/>
+        <w:jc w:val="left"/>
+        <w:rPr>
+          <w:rFonts w:ascii="JetBrains Mono" w:eastAsia="宋体" w:hAnsi="JetBrains Mono" w:cs="JetBrains Mono"/>
+          <w:color w:val="A9B7C6"/>
+          <w:sz w:val="24"/>
+          <w:szCs w:val="24"/>
+        </w:rPr>
+      </w:pPr>
+      <w:r>
+        <w:rPr>
+          <w:rFonts w:ascii="JetBrains Mono" w:eastAsia="宋体" w:hAnsi="JetBrains Mono" w:cs="JetBrains Mono"/>
+          <w:color w:val="CC7832"/>
+          <w:sz w:val="24"/>
+          <w:szCs w:val="24"/>
+        </w:rPr>
+        <w:t xml:space="preserve">protected final </w:t>
+      </w:r>
+      <w:r>
+        <w:rPr>
+          <w:rFonts w:ascii="JetBrains Mono" w:eastAsia="宋体" w:hAnsi="JetBrains Mono" w:cs="JetBrains Mono"/>
+          <w:color w:val="A9B7C6"/>
+          <w:sz w:val="24"/>
+          <w:szCs w:val="24"/>
+        </w:rPr>
+        <w:t>Map&lt;String</w:t>
+      </w:r>
+      <w:r>
+        <w:rPr>
+          <w:rFonts w:ascii="JetBrains Mono" w:eastAsia="宋体" w:hAnsi="JetBrains Mono" w:cs="JetBrains Mono"/>
+          <w:color w:val="CC7832"/>
+          <w:sz w:val="24"/>
+          <w:szCs w:val="24"/>
+        </w:rPr>
+        <w:t xml:space="preserve">, </w:t>
+      </w:r>
+      <w:r>
+        <w:rPr>
+          <w:rFonts w:ascii="JetBrains Mono" w:eastAsia="宋体" w:hAnsi="JetBrains Mono" w:cs="JetBrains Mono"/>
+          <w:color w:val="A9B7C6"/>
+          <w:sz w:val="24"/>
+          <w:szCs w:val="24"/>
+        </w:rPr>
+        <w:t xml:space="preserve">XNode&gt; </w:t>
+      </w:r>
+      <w:r>
+        <w:rPr>
+          <w:rFonts w:ascii="JetBrains Mono" w:eastAsia="宋体" w:hAnsi="JetBrains Mono" w:cs="JetBrains Mono"/>
+          <w:color w:val="9876AA"/>
+          <w:sz w:val="24"/>
+          <w:szCs w:val="24"/>
+        </w:rPr>
+        <w:t xml:space="preserve">sqlFragments </w:t>
+      </w:r>
+      <w:r>
+        <w:rPr>
+          <w:rFonts w:ascii="JetBrains Mono" w:eastAsia="宋体" w:hAnsi="JetBrains Mono" w:cs="JetBrains Mono"/>
+          <w:color w:val="A9B7C6"/>
+          <w:sz w:val="24"/>
+          <w:szCs w:val="24"/>
+        </w:rPr>
+        <w:t xml:space="preserve">= </w:t>
+      </w:r>
+      <w:r>
+        <w:rPr>
+          <w:rFonts w:ascii="JetBrains Mono" w:eastAsia="宋体" w:hAnsi="JetBrains Mono" w:cs="JetBrains Mono"/>
+          <w:color w:val="CC7832"/>
+          <w:sz w:val="24"/>
+          <w:szCs w:val="24"/>
+        </w:rPr>
+        <w:t xml:space="preserve">new </w:t>
+      </w:r>
+      <w:r>
+        <w:rPr>
+          <w:rFonts w:ascii="JetBrains Mono" w:eastAsia="宋体" w:hAnsi="JetBrains Mono" w:cs="JetBrains Mono"/>
+          <w:color w:val="A9B7C6"/>
+          <w:sz w:val="24"/>
+          <w:szCs w:val="24"/>
+        </w:rPr>
+        <w:t>StrictMap&lt;</w:t>
+      </w:r>
+      <w:proofErr w:type="gramStart"/>
+      <w:r>
+        <w:rPr>
+          <w:rFonts w:ascii="JetBrains Mono" w:eastAsia="宋体" w:hAnsi="JetBrains Mono" w:cs="JetBrains Mono"/>
+          <w:color w:val="A9B7C6"/>
+          <w:sz w:val="24"/>
+          <w:szCs w:val="24"/>
+        </w:rPr>
+        <w:t>&gt;(</w:t>
+      </w:r>
+      <w:proofErr w:type="gramEnd"/>
+      <w:r>
+        <w:rPr>
+          <w:rFonts w:ascii="JetBrains Mono" w:eastAsia="宋体" w:hAnsi="JetBrains Mono" w:cs="JetBrains Mono"/>
+          <w:color w:val="6A8759"/>
+          <w:sz w:val="24"/>
+          <w:szCs w:val="24"/>
+        </w:rPr>
+        <w:t>"XML fragments parsed from previous mappers"</w:t>
+      </w:r>
+      <w:r>
+        <w:rPr>
+          <w:rFonts w:ascii="JetBrains Mono" w:eastAsia="宋体" w:hAnsi="JetBrains Mono" w:cs="JetBrains Mono"/>
+          <w:color w:val="A9B7C6"/>
+          <w:sz w:val="24"/>
+          <w:szCs w:val="24"/>
+        </w:rPr>
+        <w:t>)</w:t>
+      </w:r>
+      <w:r>
+        <w:rPr>
+          <w:rFonts w:ascii="JetBrains Mono" w:eastAsia="宋体" w:hAnsi="JetBrains Mono" w:cs="JetBrains Mono"/>
+          <w:color w:val="CC7832"/>
+          <w:sz w:val="24"/>
+          <w:szCs w:val="24"/>
+        </w:rPr>
+        <w:t>;</w:t>
+      </w:r>
+      <w:r>
+        <w:rPr>
+          <w:rFonts w:ascii="JetBrains Mono" w:eastAsia="宋体" w:hAnsi="JetBrains Mono" w:cs="JetBrains Mono"/>
+          <w:color w:val="CC7832"/>
+          <w:sz w:val="24"/>
+          <w:szCs w:val="24"/>
+        </w:rPr>
+        <w:t xml:space="preserve"> &lt;-</w:t>
+      </w:r>
+      <w:r>
+        <w:rPr>
+          <w:rFonts w:ascii="JetBrains Mono" w:eastAsia="宋体" w:hAnsi="JetBrains Mono" w:cs="JetBrains Mono"/>
+          <w:color w:val="CC7832"/>
+          <w:sz w:val="24"/>
+          <w:szCs w:val="24"/>
+        </w:rPr>
+        <w:t>####1</w:t>
+      </w:r>
+    </w:p>
+    <w:p>
+      <w:pPr>
+        <w:widowControl/>
+        <w:shd w:val="clear" w:color="auto" w:fill="2B2B2B"/>
+        <w:tabs>
+          <w:tab w:val="left" w:pos="916"/>
+          <w:tab w:val="left" w:pos="1832"/>
+          <w:tab w:val="left" w:pos="2748"/>
+          <w:tab w:val="left" w:pos="3664"/>
+          <w:tab w:val="left" w:pos="4580"/>
+          <w:tab w:val="left" w:pos="5496"/>
+          <w:tab w:val="left" w:pos="6412"/>
+          <w:tab w:val="left" w:pos="7328"/>
+          <w:tab w:val="left" w:pos="8244"/>
+          <w:tab w:val="left" w:pos="9160"/>
+          <w:tab w:val="left" w:pos="10076"/>
+          <w:tab w:val="left" w:pos="10992"/>
+          <w:tab w:val="left" w:pos="11908"/>
+          <w:tab w:val="left" w:pos="12824"/>
+          <w:tab w:val="left" w:pos="13740"/>
+          <w:tab w:val="left" w:pos="14656"/>
+        </w:tabs>
+        <w:spacing w:after="0" w:line="240" w:lineRule="auto"/>
+        <w:jc w:val="left"/>
+        <w:rPr>
+          <w:rFonts w:ascii="JetBrains Mono" w:eastAsia="宋体" w:hAnsi="JetBrains Mono" w:cs="JetBrains Mono"/>
+          <w:color w:val="CC7832"/>
+          <w:sz w:val="24"/>
+          <w:szCs w:val="24"/>
+        </w:rPr>
+      </w:pPr>
+    </w:p>
+    <w:p>
+      <w:pPr>
+        <w:widowControl/>
+        <w:shd w:val="clear" w:color="auto" w:fill="2B2B2B"/>
+        <w:tabs>
+          <w:tab w:val="left" w:pos="916"/>
+          <w:tab w:val="left" w:pos="1832"/>
+          <w:tab w:val="left" w:pos="2748"/>
+          <w:tab w:val="left" w:pos="3664"/>
+          <w:tab w:val="left" w:pos="4580"/>
+          <w:tab w:val="left" w:pos="5496"/>
+          <w:tab w:val="left" w:pos="6412"/>
+          <w:tab w:val="left" w:pos="7328"/>
+          <w:tab w:val="left" w:pos="8244"/>
+          <w:tab w:val="left" w:pos="9160"/>
+          <w:tab w:val="left" w:pos="10076"/>
+          <w:tab w:val="left" w:pos="10992"/>
+          <w:tab w:val="left" w:pos="11908"/>
+          <w:tab w:val="left" w:pos="12824"/>
+          <w:tab w:val="left" w:pos="13740"/>
+          <w:tab w:val="left" w:pos="14656"/>
+        </w:tabs>
+        <w:spacing w:after="0" w:line="240" w:lineRule="auto"/>
+        <w:jc w:val="left"/>
+        <w:rPr>
+          <w:rFonts w:ascii="JetBrains Mono" w:eastAsia="宋体" w:hAnsi="JetBrains Mono" w:cs="JetBrains Mono"/>
+          <w:color w:val="A9B7C6"/>
+          <w:sz w:val="24"/>
+          <w:szCs w:val="24"/>
+        </w:rPr>
+      </w:pPr>
+      <w:r>
+        <w:rPr>
+          <w:rFonts w:ascii="JetBrains Mono" w:eastAsia="宋体" w:hAnsi="JetBrains Mono" w:cs="JetBrains Mono"/>
+          <w:color w:val="CC7832"/>
+          <w:sz w:val="24"/>
+          <w:szCs w:val="24"/>
+        </w:rPr>
+        <w:t xml:space="preserve">public </w:t>
+      </w:r>
+      <w:r>
+        <w:rPr>
+          <w:rFonts w:ascii="JetBrains Mono" w:eastAsia="宋体" w:hAnsi="JetBrains Mono" w:cs="JetBrains Mono"/>
+          <w:color w:val="A9B7C6"/>
+          <w:sz w:val="24"/>
+          <w:szCs w:val="24"/>
+        </w:rPr>
+        <w:t>Map&lt;String</w:t>
+      </w:r>
+      <w:r>
+        <w:rPr>
+          <w:rFonts w:ascii="JetBrains Mono" w:eastAsia="宋体" w:hAnsi="JetBrains Mono" w:cs="JetBrains Mono"/>
+          <w:color w:val="CC7832"/>
+          <w:sz w:val="24"/>
+          <w:szCs w:val="24"/>
+        </w:rPr>
+        <w:t xml:space="preserve">, </w:t>
+      </w:r>
+      <w:r>
+        <w:rPr>
+          <w:rFonts w:ascii="JetBrains Mono" w:eastAsia="宋体" w:hAnsi="JetBrains Mono" w:cs="JetBrains Mono"/>
+          <w:color w:val="A9B7C6"/>
+          <w:sz w:val="24"/>
+          <w:szCs w:val="24"/>
+        </w:rPr>
+        <w:t xml:space="preserve">XNode&gt; </w:t>
+      </w:r>
+      <w:proofErr w:type="gramStart"/>
+      <w:r>
+        <w:rPr>
+          <w:rFonts w:ascii="JetBrains Mono" w:eastAsia="宋体" w:hAnsi="JetBrains Mono" w:cs="JetBrains Mono"/>
+          <w:color w:val="FFC66D"/>
+          <w:sz w:val="24"/>
+          <w:szCs w:val="24"/>
+        </w:rPr>
+        <w:t>getSqlFragments</w:t>
+      </w:r>
+      <w:r>
+        <w:rPr>
+          <w:rFonts w:ascii="JetBrains Mono" w:eastAsia="宋体" w:hAnsi="JetBrains Mono" w:cs="JetBrains Mono"/>
+          <w:color w:val="A9B7C6"/>
+          <w:sz w:val="24"/>
+          <w:szCs w:val="24"/>
+        </w:rPr>
+        <w:t>(</w:t>
+      </w:r>
+      <w:proofErr w:type="gramEnd"/>
+      <w:r>
+        <w:rPr>
+          <w:rFonts w:ascii="JetBrains Mono" w:eastAsia="宋体" w:hAnsi="JetBrains Mono" w:cs="JetBrains Mono"/>
+          <w:color w:val="A9B7C6"/>
+          <w:sz w:val="24"/>
+          <w:szCs w:val="24"/>
+        </w:rPr>
+        <w:t>) {</w:t>
+      </w:r>
+      <w:r>
+        <w:rPr>
+          <w:rFonts w:ascii="JetBrains Mono" w:eastAsia="宋体" w:hAnsi="JetBrains Mono" w:cs="JetBrains Mono"/>
+          <w:color w:val="A9B7C6"/>
+          <w:sz w:val="24"/>
+          <w:szCs w:val="24"/>
+        </w:rPr>
+        <w:br/>
+        <w:t xml:space="preserve">  </w:t>
+      </w:r>
+      <w:r>
+        <w:rPr>
+          <w:rFonts w:ascii="JetBrains Mono" w:eastAsia="宋体" w:hAnsi="JetBrains Mono" w:cs="JetBrains Mono"/>
+          <w:color w:val="CC7832"/>
+          <w:sz w:val="24"/>
+          <w:szCs w:val="24"/>
+        </w:rPr>
+        <w:t xml:space="preserve">return </w:t>
+      </w:r>
+      <w:r>
+        <w:rPr>
+          <w:rFonts w:ascii="JetBrains Mono" w:eastAsia="宋体" w:hAnsi="JetBrains Mono" w:cs="JetBrains Mono"/>
+          <w:color w:val="9876AA"/>
+          <w:sz w:val="24"/>
+          <w:szCs w:val="24"/>
+        </w:rPr>
+        <w:t>sqlFragments</w:t>
+      </w:r>
+      <w:r>
+        <w:rPr>
+          <w:rFonts w:ascii="JetBrains Mono" w:eastAsia="宋体" w:hAnsi="JetBrains Mono" w:cs="JetBrains Mono"/>
+          <w:color w:val="CC7832"/>
+          <w:sz w:val="24"/>
+          <w:szCs w:val="24"/>
+        </w:rPr>
+        <w:t>;</w:t>
+      </w:r>
+      <w:r>
+        <w:rPr>
+          <w:rFonts w:ascii="JetBrains Mono" w:eastAsia="宋体" w:hAnsi="JetBrains Mono" w:cs="JetBrains Mono"/>
+          <w:color w:val="CC7832"/>
+          <w:sz w:val="24"/>
+          <w:szCs w:val="24"/>
+        </w:rPr>
+        <w:br/>
+      </w:r>
+      <w:r>
+        <w:rPr>
+          <w:rFonts w:ascii="JetBrains Mono" w:eastAsia="宋体" w:hAnsi="JetBrains Mono" w:cs="JetBrains Mono"/>
+          <w:color w:val="A9B7C6"/>
+          <w:sz w:val="24"/>
+          <w:szCs w:val="24"/>
+        </w:rPr>
+        <w:t>}</w:t>
+      </w:r>
+    </w:p>
+    <w:p>
+      <w:pPr>
+        <w:widowControl/>
+        <w:shd w:val="clear" w:color="auto" w:fill="2B2B2B"/>
+        <w:tabs>
+          <w:tab w:val="left" w:pos="916"/>
+          <w:tab w:val="left" w:pos="1832"/>
+          <w:tab w:val="left" w:pos="2748"/>
+          <w:tab w:val="left" w:pos="3664"/>
+          <w:tab w:val="left" w:pos="4580"/>
+          <w:tab w:val="left" w:pos="5496"/>
+          <w:tab w:val="left" w:pos="6412"/>
+          <w:tab w:val="left" w:pos="7328"/>
+          <w:tab w:val="left" w:pos="8244"/>
+          <w:tab w:val="left" w:pos="9160"/>
+          <w:tab w:val="left" w:pos="10076"/>
+          <w:tab w:val="left" w:pos="10992"/>
+          <w:tab w:val="left" w:pos="11908"/>
+          <w:tab w:val="left" w:pos="12824"/>
+          <w:tab w:val="left" w:pos="13740"/>
+          <w:tab w:val="left" w:pos="14656"/>
+        </w:tabs>
+        <w:spacing w:after="0" w:line="240" w:lineRule="auto"/>
+        <w:jc w:val="left"/>
+        <w:rPr>
+          <w:rFonts w:ascii="JetBrains Mono" w:eastAsia="宋体" w:hAnsi="JetBrains Mono" w:cs="JetBrains Mono" w:hint="eastAsia"/>
+          <w:color w:val="A9B7C6"/>
+          <w:sz w:val="24"/>
+          <w:szCs w:val="24"/>
+        </w:rPr>
+      </w:pPr>
+      <w:r>
+        <w:rPr>
+          <w:noProof/>
+        </w:rPr>
+        <w:drawing>
+          <wp:inline distT="0" distB="0" distL="0" distR="0" wp14:anchorId="6D1097D0" wp14:editId="309CFD53">
+            <wp:extent cx="3395687" cy="466728"/>
+            <wp:effectExtent l="0" t="0" r="0" b="0"/>
+            <wp:docPr id="2" name="Picture 2"/>
+            <wp:cNvGraphicFramePr>
+              <a:graphicFrameLocks xmlns:a="http://schemas.openxmlformats.org/drawingml/2006/main" noChangeAspect="1"/>
+            </wp:cNvGraphicFramePr>
+            <a:graphic xmlns:a="http://schemas.openxmlformats.org/drawingml/2006/main">
+              <a:graphicData uri="http://schemas.openxmlformats.org/drawingml/2006/picture">
+                <pic:pic xmlns:pic="http://schemas.openxmlformats.org/drawingml/2006/picture">
+                  <pic:nvPicPr>
+                    <pic:cNvPr id="1" name=""/>
+                    <pic:cNvPicPr/>
+                  </pic:nvPicPr>
+                  <pic:blipFill>
+                    <a:blip r:embed="rId7"/>
+                    <a:stretch>
+                      <a:fillRect/>
+                    </a:stretch>
+                  </pic:blipFill>
+                  <pic:spPr>
+                    <a:xfrm>
+                      <a:off x="0" y="0"/>
+                      <a:ext cx="3395687" cy="466728"/>
+                    </a:xfrm>
+                    <a:prstGeom prst="rect">
+                      <a:avLst/>
+                    </a:prstGeom>
+                  </pic:spPr>
+                </pic:pic>
+              </a:graphicData>
+            </a:graphic>
+          </wp:inline>
+        </w:drawing>
+      </w:r>
+    </w:p>
+    <w:p>
+      <w:pPr>
+        <w:pStyle w:val="Heading1"/>
+        <w:spacing w:line="240" w:lineRule="auto"/>
+        <w:jc w:val="left"/>
+        <w:rPr>
+          <w:rFonts w:ascii="JetBrains Mono" w:eastAsia="宋体" w:hAnsi="JetBrains Mono" w:cs="JetBrains Mono"/>
+          <w:color w:val="CC7832"/>
+          <w:sz w:val="24"/>
+          <w:szCs w:val="24"/>
+        </w:rPr>
+      </w:pPr>
+      <w:r>
+        <w:rPr>
+          <w:rFonts w:ascii="JetBrains Mono" w:eastAsia="宋体" w:hAnsi="JetBrains Mono" w:cs="JetBrains Mono"/>
+          <w:color w:val="CC7832"/>
+          <w:sz w:val="24"/>
+          <w:szCs w:val="24"/>
+        </w:rPr>
+        <w:t>####1</w:t>
+      </w:r>
+      <w:r>
+        <w:rPr>
+          <w:rFonts w:ascii="JetBrains Mono" w:eastAsia="宋体" w:hAnsi="JetBrains Mono" w:cs="JetBrains Mono"/>
+          <w:color w:val="CC7832"/>
+          <w:sz w:val="24"/>
+          <w:szCs w:val="24"/>
+        </w:rPr>
+        <w:t xml:space="preserve">: </w:t>
+      </w:r>
+      <w:proofErr w:type="gramStart"/>
+      <w:r>
+        <w:rPr>
+          <w:rFonts w:ascii="JetBrains Mono" w:eastAsia="宋体" w:hAnsi="JetBrains Mono" w:cs="JetBrains Mono"/>
+          <w:color w:val="CC7832"/>
+          <w:sz w:val="24"/>
+          <w:szCs w:val="24"/>
+        </w:rPr>
+        <w:t>org.apache</w:t>
+      </w:r>
+      <w:proofErr w:type="gramEnd"/>
+      <w:r>
+        <w:rPr>
+          <w:rFonts w:ascii="JetBrains Mono" w:eastAsia="宋体" w:hAnsi="JetBrains Mono" w:cs="JetBrains Mono"/>
+          <w:color w:val="CC7832"/>
+          <w:sz w:val="24"/>
+          <w:szCs w:val="24"/>
+        </w:rPr>
+        <w:t>.ibatis.session.Configuration.StrictMap#StrictMap(java.lang.String)</w:t>
+      </w:r>
+    </w:p>
+    <w:p>
+      <w:pPr>
+        <w:widowControl/>
+        <w:shd w:val="clear" w:color="auto" w:fill="2B2B2B"/>
+        <w:tabs>
+          <w:tab w:val="left" w:pos="916"/>
+          <w:tab w:val="left" w:pos="1832"/>
+          <w:tab w:val="left" w:pos="2748"/>
+          <w:tab w:val="left" w:pos="3664"/>
+          <w:tab w:val="left" w:pos="4580"/>
+          <w:tab w:val="left" w:pos="5496"/>
+          <w:tab w:val="left" w:pos="6412"/>
+          <w:tab w:val="left" w:pos="7328"/>
+          <w:tab w:val="left" w:pos="8244"/>
+          <w:tab w:val="left" w:pos="9160"/>
+          <w:tab w:val="left" w:pos="10076"/>
+          <w:tab w:val="left" w:pos="10992"/>
+          <w:tab w:val="left" w:pos="11908"/>
+          <w:tab w:val="left" w:pos="12824"/>
+          <w:tab w:val="left" w:pos="13740"/>
+          <w:tab w:val="left" w:pos="14656"/>
+        </w:tabs>
+        <w:spacing w:after="0" w:line="240" w:lineRule="auto"/>
+        <w:jc w:val="left"/>
+        <w:rPr>
+          <w:rFonts w:ascii="JetBrains Mono" w:eastAsia="宋体" w:hAnsi="JetBrains Mono" w:cs="JetBrains Mono"/>
+          <w:color w:val="A9B7C6"/>
+          <w:sz w:val="24"/>
+          <w:szCs w:val="24"/>
+        </w:rPr>
+      </w:pPr>
+      <w:r>
+        <w:rPr>
+          <w:rFonts w:ascii="JetBrains Mono" w:eastAsia="宋体" w:hAnsi="JetBrains Mono" w:cs="JetBrains Mono"/>
+          <w:color w:val="CC7832"/>
+          <w:sz w:val="24"/>
+          <w:szCs w:val="24"/>
+        </w:rPr>
+        <w:t xml:space="preserve">protected static class </w:t>
+      </w:r>
+      <w:r>
+        <w:rPr>
+          <w:rFonts w:ascii="JetBrains Mono" w:eastAsia="宋体" w:hAnsi="JetBrains Mono" w:cs="JetBrains Mono"/>
+          <w:color w:val="A9B7C6"/>
+          <w:sz w:val="24"/>
+          <w:szCs w:val="24"/>
+        </w:rPr>
+        <w:t>StrictMap&lt;</w:t>
+      </w:r>
+      <w:r>
+        <w:rPr>
+          <w:rFonts w:ascii="JetBrains Mono" w:eastAsia="宋体" w:hAnsi="JetBrains Mono" w:cs="JetBrains Mono"/>
+          <w:color w:val="507874"/>
+          <w:sz w:val="24"/>
+          <w:szCs w:val="24"/>
+        </w:rPr>
+        <w:t>V</w:t>
+      </w:r>
+      <w:r>
+        <w:rPr>
+          <w:rFonts w:ascii="JetBrains Mono" w:eastAsia="宋体" w:hAnsi="JetBrains Mono" w:cs="JetBrains Mono"/>
+          <w:color w:val="A9B7C6"/>
+          <w:sz w:val="24"/>
+          <w:szCs w:val="24"/>
+        </w:rPr>
+        <w:t xml:space="preserve">&gt; </w:t>
+      </w:r>
+      <w:r>
+        <w:rPr>
+          <w:rFonts w:ascii="JetBrains Mono" w:eastAsia="宋体" w:hAnsi="JetBrains Mono" w:cs="JetBrains Mono"/>
+          <w:color w:val="CC7832"/>
+          <w:sz w:val="24"/>
+          <w:szCs w:val="24"/>
+        </w:rPr>
+        <w:t xml:space="preserve">extends </w:t>
+      </w:r>
+      <w:r>
+        <w:rPr>
+          <w:rFonts w:ascii="JetBrains Mono" w:eastAsia="宋体" w:hAnsi="JetBrains Mono" w:cs="JetBrains Mono"/>
+          <w:color w:val="A9B7C6"/>
+          <w:sz w:val="24"/>
+          <w:szCs w:val="24"/>
+        </w:rPr>
+        <w:t>HashMap&lt;String</w:t>
+      </w:r>
+      <w:r>
+        <w:rPr>
+          <w:rFonts w:ascii="JetBrains Mono" w:eastAsia="宋体" w:hAnsi="JetBrains Mono" w:cs="JetBrains Mono"/>
+          <w:color w:val="CC7832"/>
+          <w:sz w:val="24"/>
+          <w:szCs w:val="24"/>
+        </w:rPr>
+        <w:t xml:space="preserve">, </w:t>
+      </w:r>
+      <w:r>
+        <w:rPr>
+          <w:rFonts w:ascii="JetBrains Mono" w:eastAsia="宋体" w:hAnsi="JetBrains Mono" w:cs="JetBrains Mono"/>
+          <w:color w:val="507874"/>
+          <w:sz w:val="24"/>
+          <w:szCs w:val="24"/>
+        </w:rPr>
+        <w:t>V</w:t>
+      </w:r>
+      <w:r>
+        <w:rPr>
+          <w:rFonts w:ascii="JetBrains Mono" w:eastAsia="宋体" w:hAnsi="JetBrains Mono" w:cs="JetBrains Mono"/>
+          <w:color w:val="A9B7C6"/>
+          <w:sz w:val="24"/>
+          <w:szCs w:val="24"/>
+        </w:rPr>
+        <w:t>&gt;</w:t>
+      </w:r>
+    </w:p>
+    <w:p>
+      <w:pPr>
+        <w:widowControl/>
+        <w:shd w:val="clear" w:color="auto" w:fill="2B2B2B"/>
+        <w:tabs>
+          <w:tab w:val="left" w:pos="916"/>
+          <w:tab w:val="left" w:pos="1832"/>
+          <w:tab w:val="left" w:pos="2748"/>
+          <w:tab w:val="left" w:pos="3664"/>
+          <w:tab w:val="left" w:pos="4580"/>
+          <w:tab w:val="left" w:pos="5496"/>
+          <w:tab w:val="left" w:pos="6412"/>
+          <w:tab w:val="left" w:pos="7328"/>
+          <w:tab w:val="left" w:pos="8244"/>
+          <w:tab w:val="left" w:pos="9160"/>
+          <w:tab w:val="left" w:pos="10076"/>
+          <w:tab w:val="left" w:pos="10992"/>
+          <w:tab w:val="left" w:pos="11908"/>
+          <w:tab w:val="left" w:pos="12824"/>
+          <w:tab w:val="left" w:pos="13740"/>
+          <w:tab w:val="left" w:pos="14656"/>
+        </w:tabs>
+        <w:spacing w:after="0" w:line="240" w:lineRule="auto"/>
+        <w:jc w:val="left"/>
+        <w:rPr>
+          <w:rFonts w:ascii="JetBrains Mono" w:eastAsia="宋体" w:hAnsi="JetBrains Mono" w:cs="JetBrains Mono" w:hint="eastAsia"/>
+          <w:color w:val="CC7832"/>
+          <w:sz w:val="24"/>
+          <w:szCs w:val="24"/>
+        </w:rPr>
+      </w:pPr>
+    </w:p>
+    <w:p>
+      <w:pPr>
+        <w:widowControl/>
+        <w:shd w:val="clear" w:color="auto" w:fill="2B2B2B"/>
+        <w:tabs>
+          <w:tab w:val="left" w:pos="916"/>
+          <w:tab w:val="left" w:pos="1832"/>
+          <w:tab w:val="left" w:pos="2748"/>
+          <w:tab w:val="left" w:pos="3664"/>
+          <w:tab w:val="left" w:pos="4580"/>
+          <w:tab w:val="left" w:pos="5496"/>
+          <w:tab w:val="left" w:pos="6412"/>
+          <w:tab w:val="left" w:pos="7328"/>
+          <w:tab w:val="left" w:pos="8244"/>
+          <w:tab w:val="left" w:pos="9160"/>
+          <w:tab w:val="left" w:pos="10076"/>
+          <w:tab w:val="left" w:pos="10992"/>
+          <w:tab w:val="left" w:pos="11908"/>
+          <w:tab w:val="left" w:pos="12824"/>
+          <w:tab w:val="left" w:pos="13740"/>
+          <w:tab w:val="left" w:pos="14656"/>
+        </w:tabs>
+        <w:spacing w:after="0" w:line="240" w:lineRule="auto"/>
+        <w:jc w:val="left"/>
+        <w:rPr>
+          <w:rFonts w:ascii="JetBrains Mono" w:eastAsia="宋体" w:hAnsi="JetBrains Mono" w:cs="JetBrains Mono"/>
+          <w:color w:val="CC7832"/>
+          <w:sz w:val="24"/>
+          <w:szCs w:val="24"/>
+        </w:rPr>
+      </w:pPr>
+      <w:r>
+        <w:rPr>
+          <w:rFonts w:ascii="JetBrains Mono" w:eastAsia="宋体" w:hAnsi="JetBrains Mono" w:cs="JetBrains Mono"/>
+          <w:color w:val="CC7832"/>
+          <w:sz w:val="24"/>
+          <w:szCs w:val="24"/>
+        </w:rPr>
+        <w:t xml:space="preserve">private final </w:t>
+      </w:r>
+      <w:r>
+        <w:rPr>
+          <w:rFonts w:ascii="JetBrains Mono" w:eastAsia="宋体" w:hAnsi="JetBrains Mono" w:cs="JetBrains Mono"/>
+          <w:color w:val="A9B7C6"/>
+          <w:sz w:val="24"/>
+          <w:szCs w:val="24"/>
+        </w:rPr>
+        <w:t xml:space="preserve">String </w:t>
+      </w:r>
+      <w:r>
+        <w:rPr>
+          <w:rFonts w:ascii="JetBrains Mono" w:eastAsia="宋体" w:hAnsi="JetBrains Mono" w:cs="JetBrains Mono"/>
+          <w:color w:val="9876AA"/>
+          <w:sz w:val="24"/>
+          <w:szCs w:val="24"/>
+        </w:rPr>
+        <w:t>name</w:t>
+      </w:r>
+      <w:r>
+        <w:rPr>
+          <w:rFonts w:ascii="JetBrains Mono" w:eastAsia="宋体" w:hAnsi="JetBrains Mono" w:cs="JetBrains Mono"/>
+          <w:color w:val="CC7832"/>
+          <w:sz w:val="24"/>
+          <w:szCs w:val="24"/>
+        </w:rPr>
+        <w:t>;</w:t>
+      </w:r>
+    </w:p>
+    <w:p>
+      <w:pPr>
+        <w:widowControl/>
+        <w:shd w:val="clear" w:color="auto" w:fill="2B2B2B"/>
+        <w:tabs>
+          <w:tab w:val="left" w:pos="916"/>
+          <w:tab w:val="left" w:pos="1832"/>
+          <w:tab w:val="left" w:pos="2748"/>
+          <w:tab w:val="left" w:pos="3664"/>
+          <w:tab w:val="left" w:pos="4580"/>
+          <w:tab w:val="left" w:pos="5496"/>
+          <w:tab w:val="left" w:pos="6412"/>
+          <w:tab w:val="left" w:pos="7328"/>
+          <w:tab w:val="left" w:pos="8244"/>
+          <w:tab w:val="left" w:pos="9160"/>
+          <w:tab w:val="left" w:pos="10076"/>
+          <w:tab w:val="left" w:pos="10992"/>
+          <w:tab w:val="left" w:pos="11908"/>
+          <w:tab w:val="left" w:pos="12824"/>
+          <w:tab w:val="left" w:pos="13740"/>
+          <w:tab w:val="left" w:pos="14656"/>
+        </w:tabs>
+        <w:spacing w:after="0" w:line="240" w:lineRule="auto"/>
+        <w:jc w:val="left"/>
+        <w:rPr>
+          <w:rFonts w:ascii="JetBrains Mono" w:eastAsia="宋体" w:hAnsi="JetBrains Mono" w:cs="JetBrains Mono"/>
+          <w:color w:val="A9B7C6"/>
+          <w:sz w:val="24"/>
+          <w:szCs w:val="24"/>
+        </w:rPr>
+      </w:pPr>
+    </w:p>
+    <w:p>
+      <w:pPr>
+        <w:widowControl/>
+        <w:shd w:val="clear" w:color="auto" w:fill="2B2B2B"/>
+        <w:tabs>
+          <w:tab w:val="left" w:pos="916"/>
+          <w:tab w:val="left" w:pos="1832"/>
+          <w:tab w:val="left" w:pos="2748"/>
+          <w:tab w:val="left" w:pos="3664"/>
+          <w:tab w:val="left" w:pos="4580"/>
+          <w:tab w:val="left" w:pos="5496"/>
+          <w:tab w:val="left" w:pos="6412"/>
+          <w:tab w:val="left" w:pos="7328"/>
+          <w:tab w:val="left" w:pos="8244"/>
+          <w:tab w:val="left" w:pos="9160"/>
+          <w:tab w:val="left" w:pos="10076"/>
+          <w:tab w:val="left" w:pos="10992"/>
+          <w:tab w:val="left" w:pos="11908"/>
+          <w:tab w:val="left" w:pos="12824"/>
+          <w:tab w:val="left" w:pos="13740"/>
+          <w:tab w:val="left" w:pos="14656"/>
+        </w:tabs>
+        <w:spacing w:after="0" w:line="240" w:lineRule="auto"/>
+        <w:jc w:val="left"/>
+        <w:rPr>
+          <w:rFonts w:ascii="JetBrains Mono" w:eastAsia="宋体" w:hAnsi="JetBrains Mono" w:cs="JetBrains Mono"/>
+          <w:color w:val="A9B7C6"/>
+          <w:sz w:val="24"/>
+          <w:szCs w:val="24"/>
+        </w:rPr>
+      </w:pPr>
+      <w:r>
+        <w:rPr>
+          <w:rFonts w:ascii="JetBrains Mono" w:eastAsia="宋体" w:hAnsi="JetBrains Mono" w:cs="JetBrains Mono"/>
+          <w:color w:val="CC7832"/>
+          <w:sz w:val="24"/>
+          <w:szCs w:val="24"/>
+        </w:rPr>
+        <w:t xml:space="preserve">public </w:t>
+      </w:r>
+      <w:proofErr w:type="gramStart"/>
+      <w:r>
+        <w:rPr>
+          <w:rFonts w:ascii="JetBrains Mono" w:eastAsia="宋体" w:hAnsi="JetBrains Mono" w:cs="JetBrains Mono"/>
+          <w:color w:val="FFC66D"/>
+          <w:sz w:val="24"/>
+          <w:szCs w:val="24"/>
+        </w:rPr>
+        <w:t>StrictMap</w:t>
+      </w:r>
+      <w:r>
+        <w:rPr>
+          <w:rFonts w:ascii="JetBrains Mono" w:eastAsia="宋体" w:hAnsi="JetBrains Mono" w:cs="JetBrains Mono"/>
+          <w:color w:val="A9B7C6"/>
+          <w:sz w:val="24"/>
+          <w:szCs w:val="24"/>
+        </w:rPr>
+        <w:t>(</w:t>
+      </w:r>
+      <w:proofErr w:type="gramEnd"/>
+      <w:r>
+        <w:rPr>
+          <w:rFonts w:ascii="JetBrains Mono" w:eastAsia="宋体" w:hAnsi="JetBrains Mono" w:cs="JetBrains Mono"/>
+          <w:color w:val="A9B7C6"/>
+          <w:sz w:val="24"/>
+          <w:szCs w:val="24"/>
+        </w:rPr>
+        <w:t>String name) {</w:t>
+      </w:r>
+      <w:r>
+        <w:rPr>
+          <w:rFonts w:ascii="JetBrains Mono" w:eastAsia="宋体" w:hAnsi="JetBrains Mono" w:cs="JetBrains Mono"/>
+          <w:color w:val="A9B7C6"/>
+          <w:sz w:val="24"/>
+          <w:szCs w:val="24"/>
+        </w:rPr>
+        <w:br/>
+        <w:t xml:space="preserve">  </w:t>
+      </w:r>
+      <w:r>
+        <w:rPr>
+          <w:rFonts w:ascii="JetBrains Mono" w:eastAsia="宋体" w:hAnsi="JetBrains Mono" w:cs="JetBrains Mono"/>
+          <w:color w:val="CC7832"/>
+          <w:sz w:val="24"/>
+          <w:szCs w:val="24"/>
+        </w:rPr>
+        <w:t>super</w:t>
+      </w:r>
+      <w:r>
+        <w:rPr>
+          <w:rFonts w:ascii="JetBrains Mono" w:eastAsia="宋体" w:hAnsi="JetBrains Mono" w:cs="JetBrains Mono"/>
+          <w:color w:val="A9B7C6"/>
+          <w:sz w:val="24"/>
+          <w:szCs w:val="24"/>
+        </w:rPr>
+        <w:t>()</w:t>
+      </w:r>
+      <w:r>
+        <w:rPr>
+          <w:rFonts w:ascii="JetBrains Mono" w:eastAsia="宋体" w:hAnsi="JetBrains Mono" w:cs="JetBrains Mono"/>
+          <w:color w:val="CC7832"/>
+          <w:sz w:val="24"/>
+          <w:szCs w:val="24"/>
+        </w:rPr>
+        <w:t>;</w:t>
+      </w:r>
+      <w:r>
+        <w:rPr>
+          <w:rFonts w:ascii="JetBrains Mono" w:eastAsia="宋体" w:hAnsi="JetBrains Mono" w:cs="JetBrains Mono"/>
+          <w:color w:val="CC7832"/>
+          <w:sz w:val="24"/>
+          <w:szCs w:val="24"/>
+        </w:rPr>
+        <w:br/>
+        <w:t xml:space="preserve">  this</w:t>
+      </w:r>
+      <w:r>
+        <w:rPr>
+          <w:rFonts w:ascii="JetBrains Mono" w:eastAsia="宋体" w:hAnsi="JetBrains Mono" w:cs="JetBrains Mono"/>
+          <w:color w:val="A9B7C6"/>
+          <w:sz w:val="24"/>
+          <w:szCs w:val="24"/>
+        </w:rPr>
+        <w:t>.</w:t>
+      </w:r>
+      <w:r>
+        <w:rPr>
+          <w:rFonts w:ascii="JetBrains Mono" w:eastAsia="宋体" w:hAnsi="JetBrains Mono" w:cs="JetBrains Mono"/>
+          <w:color w:val="9876AA"/>
+          <w:sz w:val="24"/>
+          <w:szCs w:val="24"/>
+        </w:rPr>
+        <w:t xml:space="preserve">name </w:t>
+      </w:r>
+      <w:r>
+        <w:rPr>
+          <w:rFonts w:ascii="JetBrains Mono" w:eastAsia="宋体" w:hAnsi="JetBrains Mono" w:cs="JetBrains Mono"/>
+          <w:color w:val="A9B7C6"/>
+          <w:sz w:val="24"/>
+          <w:szCs w:val="24"/>
+        </w:rPr>
+        <w:t>= name</w:t>
+      </w:r>
+      <w:r>
+        <w:rPr>
+          <w:rFonts w:ascii="JetBrains Mono" w:eastAsia="宋体" w:hAnsi="JetBrains Mono" w:cs="JetBrains Mono"/>
+          <w:color w:val="CC7832"/>
+          <w:sz w:val="24"/>
+          <w:szCs w:val="24"/>
+        </w:rPr>
+        <w:t>;</w:t>
+      </w:r>
+      <w:r>
+        <w:rPr>
+          <w:rFonts w:ascii="JetBrains Mono" w:eastAsia="宋体" w:hAnsi="JetBrains Mono" w:cs="JetBrains Mono"/>
+          <w:color w:val="CC7832"/>
+          <w:sz w:val="24"/>
+          <w:szCs w:val="24"/>
+        </w:rPr>
+        <w:br/>
+      </w:r>
+      <w:r>
+        <w:rPr>
+          <w:rFonts w:ascii="JetBrains Mono" w:eastAsia="宋体" w:hAnsi="JetBrains Mono" w:cs="JetBrains Mono"/>
+          <w:color w:val="A9B7C6"/>
+          <w:sz w:val="24"/>
+          <w:szCs w:val="24"/>
+        </w:rPr>
+        <w:t>}</w:t>
+      </w:r>
+    </w:p>
+    <w:p>
+      <w:pPr>
+        <w:rPr>
+          <w:rFonts w:hint="eastAsia"/>
+        </w:rPr>
+      </w:pPr>
+    </w:p>
+    <w:p>
+      <w:pPr>
+        <w:pStyle w:val="Heading1"/>
+        <w:spacing w:line="240" w:lineRule="auto"/>
+        <w:jc w:val="left"/>
+      </w:pPr>
+      <w:r>
+        <w:t>###</w:t>
+      </w:r>
+      <w:r>
+        <w:t>4</w:t>
+      </w:r>
+      <w:r>
+        <w:t xml:space="preserve">: </w:t>
+      </w:r>
+      <w:proofErr w:type="gramStart"/>
+      <w:r>
+        <w:t>org.apache.ibatis.builder.xml.XMLMapperBuilder</w:t>
+      </w:r>
+      <w:proofErr w:type="gramEnd"/>
+      <w:r>
+        <w:t>#XMLMapperBuilder(java.io.InputStream, org.apache.ibatis.session.Configuration, java.lang.String, java.util.Map&lt;java.lang.String,org.apache.ibatis.parsing.XNode&gt;)</w:t>
+      </w:r>
+    </w:p>
+    <w:p>
+      <w:pPr>
+        <w:widowControl/>
+        <w:shd w:val="clear" w:color="auto" w:fill="2B2B2B"/>
+        <w:tabs>
+          <w:tab w:val="left" w:pos="916"/>
+          <w:tab w:val="left" w:pos="1832"/>
+          <w:tab w:val="left" w:pos="2748"/>
+          <w:tab w:val="left" w:pos="3664"/>
+          <w:tab w:val="left" w:pos="4580"/>
+          <w:tab w:val="left" w:pos="5496"/>
+          <w:tab w:val="left" w:pos="6412"/>
+          <w:tab w:val="left" w:pos="7328"/>
+          <w:tab w:val="left" w:pos="8244"/>
+          <w:tab w:val="left" w:pos="9160"/>
+          <w:tab w:val="left" w:pos="10076"/>
+          <w:tab w:val="left" w:pos="10992"/>
+          <w:tab w:val="left" w:pos="11908"/>
+          <w:tab w:val="left" w:pos="12824"/>
+          <w:tab w:val="left" w:pos="13740"/>
+          <w:tab w:val="left" w:pos="14656"/>
+        </w:tabs>
+        <w:spacing w:after="0" w:line="240" w:lineRule="auto"/>
+        <w:jc w:val="left"/>
+        <w:rPr>
+          <w:rFonts w:ascii="JetBrains Mono" w:eastAsia="宋体" w:hAnsi="JetBrains Mono" w:cs="JetBrains Mono"/>
+          <w:color w:val="A9B7C6"/>
+          <w:sz w:val="24"/>
+          <w:szCs w:val="24"/>
+        </w:rPr>
+      </w:pPr>
+      <w:r>
+        <w:rPr>
+          <w:rFonts w:ascii="JetBrains Mono" w:eastAsia="宋体" w:hAnsi="JetBrains Mono" w:cs="JetBrains Mono"/>
+          <w:color w:val="CC7832"/>
+          <w:sz w:val="24"/>
+          <w:szCs w:val="24"/>
+        </w:rPr>
+        <w:t xml:space="preserve">public </w:t>
+      </w:r>
+      <w:proofErr w:type="gramStart"/>
+      <w:r>
+        <w:rPr>
+          <w:rFonts w:ascii="JetBrains Mono" w:eastAsia="宋体" w:hAnsi="JetBrains Mono" w:cs="JetBrains Mono"/>
+          <w:color w:val="FFC66D"/>
+          <w:sz w:val="24"/>
+          <w:szCs w:val="24"/>
+        </w:rPr>
+        <w:t>XMLMapperBuilder</w:t>
+      </w:r>
+      <w:r>
+        <w:rPr>
+          <w:rFonts w:ascii="JetBrains Mono" w:eastAsia="宋体" w:hAnsi="JetBrains Mono" w:cs="JetBrains Mono"/>
+          <w:color w:val="A9B7C6"/>
+          <w:sz w:val="24"/>
+          <w:szCs w:val="24"/>
+        </w:rPr>
+        <w:t>(</w:t>
+      </w:r>
+      <w:proofErr w:type="gramEnd"/>
+      <w:r>
+        <w:rPr>
+          <w:rFonts w:ascii="JetBrains Mono" w:eastAsia="宋体" w:hAnsi="JetBrains Mono" w:cs="JetBrains Mono"/>
+          <w:color w:val="A9B7C6"/>
+          <w:sz w:val="24"/>
+          <w:szCs w:val="24"/>
+        </w:rPr>
+        <w:t>InputStream inputStream</w:t>
+      </w:r>
+      <w:r>
+        <w:rPr>
+          <w:rFonts w:ascii="JetBrains Mono" w:eastAsia="宋体" w:hAnsi="JetBrains Mono" w:cs="JetBrains Mono"/>
+          <w:color w:val="CC7832"/>
+          <w:sz w:val="24"/>
+          <w:szCs w:val="24"/>
+        </w:rPr>
+        <w:t xml:space="preserve">, </w:t>
+      </w:r>
+      <w:r>
+        <w:rPr>
+          <w:rFonts w:ascii="JetBrains Mono" w:eastAsia="宋体" w:hAnsi="JetBrains Mono" w:cs="JetBrains Mono"/>
+          <w:color w:val="A9B7C6"/>
+          <w:sz w:val="24"/>
+          <w:szCs w:val="24"/>
+        </w:rPr>
+        <w:t>Configuration configuration</w:t>
+      </w:r>
+      <w:r>
+        <w:rPr>
+          <w:rFonts w:ascii="JetBrains Mono" w:eastAsia="宋体" w:hAnsi="JetBrains Mono" w:cs="JetBrains Mono"/>
+          <w:color w:val="CC7832"/>
+          <w:sz w:val="24"/>
+          <w:szCs w:val="24"/>
+        </w:rPr>
+        <w:t xml:space="preserve">, </w:t>
+      </w:r>
+      <w:r>
+        <w:rPr>
+          <w:rFonts w:ascii="JetBrains Mono" w:eastAsia="宋体" w:hAnsi="JetBrains Mono" w:cs="JetBrains Mono"/>
+          <w:color w:val="A9B7C6"/>
+          <w:sz w:val="24"/>
+          <w:szCs w:val="24"/>
+        </w:rPr>
+        <w:t>String resource</w:t>
+      </w:r>
+      <w:r>
+        <w:rPr>
+          <w:rFonts w:ascii="JetBrains Mono" w:eastAsia="宋体" w:hAnsi="JetBrains Mono" w:cs="JetBrains Mono"/>
+          <w:color w:val="CC7832"/>
+          <w:sz w:val="24"/>
+          <w:szCs w:val="24"/>
+        </w:rPr>
+        <w:t xml:space="preserve">, </w:t>
+      </w:r>
+      <w:r>
+        <w:rPr>
+          <w:rFonts w:ascii="JetBrains Mono" w:eastAsia="宋体" w:hAnsi="JetBrains Mono" w:cs="JetBrains Mono"/>
+          <w:color w:val="A9B7C6"/>
+          <w:sz w:val="24"/>
+          <w:szCs w:val="24"/>
+        </w:rPr>
+        <w:t>Map&lt;String</w:t>
+      </w:r>
+      <w:r>
+        <w:rPr>
+          <w:rFonts w:ascii="JetBrains Mono" w:eastAsia="宋体" w:hAnsi="JetBrains Mono" w:cs="JetBrains Mono"/>
+          <w:color w:val="CC7832"/>
+          <w:sz w:val="24"/>
+          <w:szCs w:val="24"/>
+        </w:rPr>
+        <w:t xml:space="preserve">, </w:t>
+      </w:r>
+      <w:r>
+        <w:rPr>
+          <w:rFonts w:ascii="JetBrains Mono" w:eastAsia="宋体" w:hAnsi="JetBrains Mono" w:cs="JetBrains Mono"/>
+          <w:color w:val="A9B7C6"/>
+          <w:sz w:val="24"/>
+          <w:szCs w:val="24"/>
+        </w:rPr>
+        <w:t>XNode&gt; sqlFragments) {</w:t>
+      </w:r>
+      <w:r>
+        <w:rPr>
+          <w:rFonts w:ascii="JetBrains Mono" w:eastAsia="宋体" w:hAnsi="JetBrains Mono" w:cs="JetBrains Mono"/>
+          <w:color w:val="A9B7C6"/>
+          <w:sz w:val="24"/>
+          <w:szCs w:val="24"/>
+        </w:rPr>
+        <w:br/>
+        <w:t xml:space="preserve">  </w:t>
+      </w:r>
+      <w:r>
+        <w:rPr>
+          <w:rFonts w:ascii="JetBrains Mono" w:eastAsia="宋体" w:hAnsi="JetBrains Mono" w:cs="JetBrains Mono"/>
+          <w:color w:val="CC7832"/>
+          <w:sz w:val="24"/>
+          <w:szCs w:val="24"/>
+        </w:rPr>
+        <w:t>this</w:t>
+      </w:r>
+      <w:r>
+        <w:rPr>
+          <w:rFonts w:ascii="JetBrains Mono" w:eastAsia="宋体" w:hAnsi="JetBrains Mono" w:cs="JetBrains Mono"/>
+          <w:color w:val="A9B7C6"/>
+          <w:sz w:val="24"/>
+          <w:szCs w:val="24"/>
+        </w:rPr>
+        <w:t>(</w:t>
+      </w:r>
+      <w:r>
+        <w:rPr>
+          <w:rFonts w:ascii="JetBrains Mono" w:eastAsia="宋体" w:hAnsi="JetBrains Mono" w:cs="JetBrains Mono"/>
+          <w:color w:val="CC7832"/>
+          <w:sz w:val="24"/>
+          <w:szCs w:val="24"/>
+        </w:rPr>
+        <w:t xml:space="preserve">new </w:t>
+      </w:r>
+      <w:r>
+        <w:rPr>
+          <w:rFonts w:ascii="JetBrains Mono" w:eastAsia="宋体" w:hAnsi="JetBrains Mono" w:cs="JetBrains Mono"/>
+          <w:color w:val="A9B7C6"/>
+          <w:sz w:val="24"/>
+          <w:szCs w:val="24"/>
+        </w:rPr>
+        <w:t>XPathParser(inputStream</w:t>
+      </w:r>
+      <w:r>
+        <w:rPr>
+          <w:rFonts w:ascii="JetBrains Mono" w:eastAsia="宋体" w:hAnsi="JetBrains Mono" w:cs="JetBrains Mono"/>
+          <w:color w:val="CC7832"/>
+          <w:sz w:val="24"/>
+          <w:szCs w:val="24"/>
+        </w:rPr>
+        <w:t xml:space="preserve">, true, </w:t>
+      </w:r>
+      <w:r>
+        <w:rPr>
+          <w:rFonts w:ascii="JetBrains Mono" w:eastAsia="宋体" w:hAnsi="JetBrains Mono" w:cs="JetBrains Mono"/>
+          <w:color w:val="A9B7C6"/>
+          <w:sz w:val="24"/>
+          <w:szCs w:val="24"/>
+        </w:rPr>
+        <w:t>configuration.getVariables()</w:t>
+      </w:r>
+      <w:r>
+        <w:rPr>
+          <w:rFonts w:ascii="JetBrains Mono" w:eastAsia="宋体" w:hAnsi="JetBrains Mono" w:cs="JetBrains Mono"/>
+          <w:color w:val="A9B7C6"/>
+          <w:sz w:val="24"/>
+          <w:szCs w:val="24"/>
+        </w:rPr>
+        <w:t xml:space="preserve"> &lt;-</w:t>
+      </w:r>
+      <w:r>
+        <w:rPr>
+          <w:rFonts w:ascii="JetBrains Mono" w:eastAsia="宋体" w:hAnsi="JetBrains Mono" w:cs="JetBrains Mono"/>
+          <w:color w:val="A9B7C6"/>
+          <w:sz w:val="24"/>
+          <w:szCs w:val="24"/>
+        </w:rPr>
+        <w:t>####1</w:t>
+      </w:r>
+      <w:r>
+        <w:rPr>
+          <w:rFonts w:ascii="JetBrains Mono" w:eastAsia="宋体" w:hAnsi="JetBrains Mono" w:cs="JetBrains Mono"/>
+          <w:color w:val="CC7832"/>
+          <w:sz w:val="24"/>
+          <w:szCs w:val="24"/>
+        </w:rPr>
+        <w:t xml:space="preserve">, new </w:t>
+      </w:r>
+      <w:r>
+        <w:rPr>
+          <w:rFonts w:ascii="JetBrains Mono" w:eastAsia="宋体" w:hAnsi="JetBrains Mono" w:cs="JetBrains Mono"/>
+          <w:color w:val="A9B7C6"/>
+          <w:sz w:val="24"/>
+          <w:szCs w:val="24"/>
+        </w:rPr>
+        <w:t>XMLMapperEntityResolver()</w:t>
+      </w:r>
+      <w:r>
+        <w:rPr>
+          <w:rFonts w:ascii="JetBrains Mono" w:eastAsia="宋体" w:hAnsi="JetBrains Mono" w:cs="JetBrains Mono"/>
+          <w:color w:val="A9B7C6"/>
+          <w:sz w:val="24"/>
+          <w:szCs w:val="24"/>
+        </w:rPr>
+        <w:t xml:space="preserve"> &lt;-####2</w:t>
+      </w:r>
+      <w:r>
+        <w:rPr>
+          <w:rFonts w:ascii="JetBrains Mono" w:eastAsia="宋体" w:hAnsi="JetBrains Mono" w:cs="JetBrains Mono"/>
+          <w:color w:val="A9B7C6"/>
+          <w:sz w:val="24"/>
+          <w:szCs w:val="24"/>
+        </w:rPr>
+        <w:t>)</w:t>
+      </w:r>
+      <w:r>
+        <w:rPr>
+          <w:rFonts w:ascii="JetBrains Mono" w:eastAsia="宋体" w:hAnsi="JetBrains Mono" w:cs="JetBrains Mono"/>
+          <w:color w:val="A9B7C6"/>
+          <w:sz w:val="24"/>
+          <w:szCs w:val="24"/>
+        </w:rPr>
+        <w:t xml:space="preserve"> &lt;-####3</w:t>
+      </w:r>
+      <w:r>
+        <w:rPr>
+          <w:rFonts w:ascii="JetBrains Mono" w:eastAsia="宋体" w:hAnsi="JetBrains Mono" w:cs="JetBrains Mono"/>
+          <w:color w:val="CC7832"/>
+          <w:sz w:val="24"/>
+          <w:szCs w:val="24"/>
+        </w:rPr>
+        <w:t>,</w:t>
+      </w:r>
+      <w:r>
+        <w:rPr>
+          <w:rFonts w:ascii="JetBrains Mono" w:eastAsia="宋体" w:hAnsi="JetBrains Mono" w:cs="JetBrains Mono"/>
+          <w:color w:val="CC7832"/>
+          <w:sz w:val="24"/>
+          <w:szCs w:val="24"/>
+        </w:rPr>
+        <w:br/>
+        <w:t xml:space="preserve">      </w:t>
+      </w:r>
+      <w:r>
+        <w:rPr>
+          <w:rFonts w:ascii="JetBrains Mono" w:eastAsia="宋体" w:hAnsi="JetBrains Mono" w:cs="JetBrains Mono"/>
+          <w:color w:val="A9B7C6"/>
+          <w:sz w:val="24"/>
+          <w:szCs w:val="24"/>
+        </w:rPr>
+        <w:t>configuration</w:t>
+      </w:r>
+      <w:r>
+        <w:rPr>
+          <w:rFonts w:ascii="JetBrains Mono" w:eastAsia="宋体" w:hAnsi="JetBrains Mono" w:cs="JetBrains Mono"/>
+          <w:color w:val="CC7832"/>
+          <w:sz w:val="24"/>
+          <w:szCs w:val="24"/>
+        </w:rPr>
+        <w:t xml:space="preserve">, </w:t>
+      </w:r>
+      <w:r>
+        <w:rPr>
+          <w:rFonts w:ascii="JetBrains Mono" w:eastAsia="宋体" w:hAnsi="JetBrains Mono" w:cs="JetBrains Mono"/>
+          <w:color w:val="A9B7C6"/>
+          <w:sz w:val="24"/>
+          <w:szCs w:val="24"/>
+        </w:rPr>
+        <w:t>resource</w:t>
+      </w:r>
+      <w:r>
+        <w:rPr>
+          <w:rFonts w:ascii="JetBrains Mono" w:eastAsia="宋体" w:hAnsi="JetBrains Mono" w:cs="JetBrains Mono"/>
+          <w:color w:val="CC7832"/>
+          <w:sz w:val="24"/>
+          <w:szCs w:val="24"/>
+        </w:rPr>
+        <w:t xml:space="preserve">, </w:t>
+      </w:r>
+      <w:r>
+        <w:rPr>
+          <w:rFonts w:ascii="JetBrains Mono" w:eastAsia="宋体" w:hAnsi="JetBrains Mono" w:cs="JetBrains Mono"/>
+          <w:color w:val="A9B7C6"/>
+          <w:sz w:val="24"/>
+          <w:szCs w:val="24"/>
+        </w:rPr>
+        <w:t>sqlFragments)</w:t>
+      </w:r>
+      <w:r>
+        <w:rPr>
+          <w:rFonts w:ascii="JetBrains Mono" w:eastAsia="宋体" w:hAnsi="JetBrains Mono" w:cs="JetBrains Mono"/>
+          <w:color w:val="CC7832"/>
+          <w:sz w:val="24"/>
+          <w:szCs w:val="24"/>
+        </w:rPr>
+        <w:t>;</w:t>
+      </w:r>
+      <w:r>
+        <w:rPr>
+          <w:rFonts w:ascii="JetBrains Mono" w:eastAsia="宋体" w:hAnsi="JetBrains Mono" w:cs="JetBrains Mono"/>
+          <w:color w:val="CC7832"/>
+          <w:sz w:val="24"/>
+          <w:szCs w:val="24"/>
+        </w:rPr>
+        <w:t xml:space="preserve"> &lt;-####4</w:t>
+      </w:r>
+      <w:r>
+        <w:rPr>
+          <w:rFonts w:ascii="JetBrains Mono" w:eastAsia="宋体" w:hAnsi="JetBrains Mono" w:cs="JetBrains Mono"/>
+          <w:color w:val="CC7832"/>
+          <w:sz w:val="24"/>
+          <w:szCs w:val="24"/>
+        </w:rPr>
+        <w:br/>
+      </w:r>
+      <w:r>
+        <w:rPr>
+          <w:rFonts w:ascii="JetBrains Mono" w:eastAsia="宋体" w:hAnsi="JetBrains Mono" w:cs="JetBrains Mono"/>
+          <w:color w:val="A9B7C6"/>
+          <w:sz w:val="24"/>
+          <w:szCs w:val="24"/>
+        </w:rPr>
+        <w:t>}</w:t>
+      </w:r>
+    </w:p>
+    <w:p>
+      <w:pPr>
+        <w:pStyle w:val="Heading1"/>
+        <w:spacing w:line="240" w:lineRule="auto"/>
+        <w:rPr>
+          <w:rFonts w:hint="eastAsia"/>
+        </w:rPr>
+      </w:pPr>
+      <w:r>
+        <w:t>####1</w:t>
+      </w:r>
+      <w:r>
+        <w:t xml:space="preserve">: </w:t>
+      </w:r>
+      <w:proofErr w:type="gramStart"/>
+      <w:r>
+        <w:t>org.apache</w:t>
+      </w:r>
+      <w:proofErr w:type="gramEnd"/>
+      <w:r>
+        <w:t>.ibatis.session.Configuration#getVariables</w:t>
+      </w:r>
+    </w:p>
+    <w:p>
+      <w:pPr>
+        <w:widowControl/>
+        <w:shd w:val="clear" w:color="auto" w:fill="2B2B2B"/>
+        <w:tabs>
+          <w:tab w:val="left" w:pos="916"/>
+          <w:tab w:val="left" w:pos="1832"/>
+          <w:tab w:val="left" w:pos="2748"/>
+          <w:tab w:val="left" w:pos="3664"/>
+          <w:tab w:val="left" w:pos="4580"/>
+          <w:tab w:val="left" w:pos="5496"/>
+          <w:tab w:val="left" w:pos="6412"/>
+          <w:tab w:val="left" w:pos="7328"/>
+          <w:tab w:val="left" w:pos="8244"/>
+          <w:tab w:val="left" w:pos="9160"/>
+          <w:tab w:val="left" w:pos="10076"/>
+          <w:tab w:val="left" w:pos="10992"/>
+          <w:tab w:val="left" w:pos="11908"/>
+          <w:tab w:val="left" w:pos="12824"/>
+          <w:tab w:val="left" w:pos="13740"/>
+          <w:tab w:val="left" w:pos="14656"/>
+        </w:tabs>
+        <w:spacing w:after="0" w:line="240" w:lineRule="auto"/>
+        <w:jc w:val="left"/>
+        <w:rPr>
+          <w:rFonts w:ascii="JetBrains Mono" w:eastAsia="宋体" w:hAnsi="JetBrains Mono" w:cs="JetBrains Mono"/>
+          <w:color w:val="A9B7C6"/>
+          <w:sz w:val="24"/>
+          <w:szCs w:val="24"/>
+        </w:rPr>
+      </w:pPr>
+      <w:r>
+        <w:rPr>
+          <w:rFonts w:ascii="JetBrains Mono" w:eastAsia="宋体" w:hAnsi="JetBrains Mono" w:cs="JetBrains Mono"/>
+          <w:color w:val="CC7832"/>
+          <w:sz w:val="24"/>
+          <w:szCs w:val="24"/>
+        </w:rPr>
+        <w:t xml:space="preserve">protected </w:t>
+      </w:r>
+      <w:r>
+        <w:rPr>
+          <w:rFonts w:ascii="JetBrains Mono" w:eastAsia="宋体" w:hAnsi="JetBrains Mono" w:cs="JetBrains Mono"/>
+          <w:color w:val="A9B7C6"/>
+          <w:sz w:val="24"/>
+          <w:szCs w:val="24"/>
+        </w:rPr>
+        <w:t xml:space="preserve">Properties </w:t>
+      </w:r>
+      <w:r>
+        <w:rPr>
+          <w:rFonts w:ascii="JetBrains Mono" w:eastAsia="宋体" w:hAnsi="JetBrains Mono" w:cs="JetBrains Mono"/>
+          <w:color w:val="9876AA"/>
+          <w:sz w:val="24"/>
+          <w:szCs w:val="24"/>
+        </w:rPr>
+        <w:t xml:space="preserve">variables </w:t>
+      </w:r>
+      <w:r>
+        <w:rPr>
+          <w:rFonts w:ascii="JetBrains Mono" w:eastAsia="宋体" w:hAnsi="JetBrains Mono" w:cs="JetBrains Mono"/>
+          <w:color w:val="A9B7C6"/>
+          <w:sz w:val="24"/>
+          <w:szCs w:val="24"/>
+        </w:rPr>
+        <w:t xml:space="preserve">= </w:t>
+      </w:r>
+      <w:r>
+        <w:rPr>
+          <w:rFonts w:ascii="JetBrains Mono" w:eastAsia="宋体" w:hAnsi="JetBrains Mono" w:cs="JetBrains Mono"/>
+          <w:color w:val="CC7832"/>
+          <w:sz w:val="24"/>
+          <w:szCs w:val="24"/>
+        </w:rPr>
+        <w:t xml:space="preserve">new </w:t>
+      </w:r>
+      <w:proofErr w:type="gramStart"/>
+      <w:r>
+        <w:rPr>
+          <w:rFonts w:ascii="JetBrains Mono" w:eastAsia="宋体" w:hAnsi="JetBrains Mono" w:cs="JetBrains Mono"/>
+          <w:color w:val="A9B7C6"/>
+          <w:sz w:val="24"/>
+          <w:szCs w:val="24"/>
+        </w:rPr>
+        <w:t>Properties(</w:t>
+      </w:r>
+      <w:proofErr w:type="gramEnd"/>
+      <w:r>
+        <w:rPr>
+          <w:rFonts w:ascii="JetBrains Mono" w:eastAsia="宋体" w:hAnsi="JetBrains Mono" w:cs="JetBrains Mono"/>
+          <w:color w:val="A9B7C6"/>
+          <w:sz w:val="24"/>
+          <w:szCs w:val="24"/>
+        </w:rPr>
+        <w:t>)</w:t>
+      </w:r>
+      <w:r>
+        <w:rPr>
+          <w:rFonts w:ascii="JetBrains Mono" w:eastAsia="宋体" w:hAnsi="JetBrains Mono" w:cs="JetBrains Mono"/>
+          <w:color w:val="CC7832"/>
+          <w:sz w:val="24"/>
+          <w:szCs w:val="24"/>
+        </w:rPr>
+        <w:t>;</w:t>
+      </w:r>
+    </w:p>
+    <w:p>
+      <w:pPr>
+        <w:widowControl/>
+        <w:shd w:val="clear" w:color="auto" w:fill="2B2B2B"/>
+        <w:tabs>
+          <w:tab w:val="left" w:pos="916"/>
+          <w:tab w:val="left" w:pos="1832"/>
+          <w:tab w:val="left" w:pos="2748"/>
+          <w:tab w:val="left" w:pos="3664"/>
+          <w:tab w:val="left" w:pos="4580"/>
+          <w:tab w:val="left" w:pos="5496"/>
+          <w:tab w:val="left" w:pos="6412"/>
+          <w:tab w:val="left" w:pos="7328"/>
+          <w:tab w:val="left" w:pos="8244"/>
+          <w:tab w:val="left" w:pos="9160"/>
+          <w:tab w:val="left" w:pos="10076"/>
+          <w:tab w:val="left" w:pos="10992"/>
+          <w:tab w:val="left" w:pos="11908"/>
+          <w:tab w:val="left" w:pos="12824"/>
+          <w:tab w:val="left" w:pos="13740"/>
+          <w:tab w:val="left" w:pos="14656"/>
+        </w:tabs>
+        <w:spacing w:after="0" w:line="240" w:lineRule="auto"/>
+        <w:jc w:val="left"/>
+        <w:rPr>
+          <w:rFonts w:ascii="JetBrains Mono" w:eastAsia="宋体" w:hAnsi="JetBrains Mono" w:cs="JetBrains Mono" w:hint="eastAsia"/>
+          <w:color w:val="CC7832"/>
+          <w:sz w:val="24"/>
+          <w:szCs w:val="24"/>
+        </w:rPr>
+      </w:pPr>
+    </w:p>
+    <w:p>
+      <w:pPr>
+        <w:widowControl/>
+        <w:shd w:val="clear" w:color="auto" w:fill="2B2B2B"/>
+        <w:tabs>
+          <w:tab w:val="left" w:pos="916"/>
+          <w:tab w:val="left" w:pos="1832"/>
+          <w:tab w:val="left" w:pos="2748"/>
+          <w:tab w:val="left" w:pos="3664"/>
+          <w:tab w:val="left" w:pos="4580"/>
+          <w:tab w:val="left" w:pos="5496"/>
+          <w:tab w:val="left" w:pos="6412"/>
+          <w:tab w:val="left" w:pos="7328"/>
+          <w:tab w:val="left" w:pos="8244"/>
+          <w:tab w:val="left" w:pos="9160"/>
+          <w:tab w:val="left" w:pos="10076"/>
+          <w:tab w:val="left" w:pos="10992"/>
+          <w:tab w:val="left" w:pos="11908"/>
+          <w:tab w:val="left" w:pos="12824"/>
+          <w:tab w:val="left" w:pos="13740"/>
+          <w:tab w:val="left" w:pos="14656"/>
+        </w:tabs>
+        <w:spacing w:after="0" w:line="240" w:lineRule="auto"/>
+        <w:jc w:val="left"/>
+        <w:rPr>
+          <w:rFonts w:ascii="JetBrains Mono" w:eastAsia="宋体" w:hAnsi="JetBrains Mono" w:cs="JetBrains Mono"/>
+          <w:color w:val="A9B7C6"/>
+          <w:sz w:val="24"/>
+          <w:szCs w:val="24"/>
+        </w:rPr>
+      </w:pPr>
+      <w:r>
+        <w:rPr>
+          <w:rFonts w:ascii="JetBrains Mono" w:eastAsia="宋体" w:hAnsi="JetBrains Mono" w:cs="JetBrains Mono"/>
+          <w:color w:val="CC7832"/>
+          <w:sz w:val="24"/>
+          <w:szCs w:val="24"/>
+        </w:rPr>
+        <w:t xml:space="preserve">public </w:t>
+      </w:r>
+      <w:r>
+        <w:rPr>
+          <w:rFonts w:ascii="JetBrains Mono" w:eastAsia="宋体" w:hAnsi="JetBrains Mono" w:cs="JetBrains Mono"/>
+          <w:color w:val="A9B7C6"/>
+          <w:sz w:val="24"/>
+          <w:szCs w:val="24"/>
+        </w:rPr>
+        <w:t xml:space="preserve">Properties </w:t>
+      </w:r>
+      <w:proofErr w:type="gramStart"/>
+      <w:r>
+        <w:rPr>
+          <w:rFonts w:ascii="JetBrains Mono" w:eastAsia="宋体" w:hAnsi="JetBrains Mono" w:cs="JetBrains Mono"/>
+          <w:color w:val="FFC66D"/>
+          <w:sz w:val="24"/>
+          <w:szCs w:val="24"/>
+        </w:rPr>
+        <w:t>getVariables</w:t>
+      </w:r>
+      <w:r>
+        <w:rPr>
+          <w:rFonts w:ascii="JetBrains Mono" w:eastAsia="宋体" w:hAnsi="JetBrains Mono" w:cs="JetBrains Mono"/>
+          <w:color w:val="A9B7C6"/>
+          <w:sz w:val="24"/>
+          <w:szCs w:val="24"/>
+        </w:rPr>
+        <w:t>(</w:t>
+      </w:r>
+      <w:proofErr w:type="gramEnd"/>
+      <w:r>
+        <w:rPr>
+          <w:rFonts w:ascii="JetBrains Mono" w:eastAsia="宋体" w:hAnsi="JetBrains Mono" w:cs="JetBrains Mono"/>
+          <w:color w:val="A9B7C6"/>
+          <w:sz w:val="24"/>
+          <w:szCs w:val="24"/>
+        </w:rPr>
+        <w:t>) {</w:t>
+      </w:r>
+      <w:r>
+        <w:rPr>
+          <w:rFonts w:ascii="JetBrains Mono" w:eastAsia="宋体" w:hAnsi="JetBrains Mono" w:cs="JetBrains Mono"/>
+          <w:color w:val="A9B7C6"/>
+          <w:sz w:val="24"/>
+          <w:szCs w:val="24"/>
+        </w:rPr>
+        <w:br/>
+        <w:t xml:space="preserve">  </w:t>
+      </w:r>
+      <w:r>
+        <w:rPr>
+          <w:rFonts w:ascii="JetBrains Mono" w:eastAsia="宋体" w:hAnsi="JetBrains Mono" w:cs="JetBrains Mono"/>
+          <w:color w:val="CC7832"/>
+          <w:sz w:val="24"/>
+          <w:szCs w:val="24"/>
+        </w:rPr>
+        <w:t xml:space="preserve">return </w:t>
+      </w:r>
+      <w:r>
+        <w:rPr>
+          <w:rFonts w:ascii="JetBrains Mono" w:eastAsia="宋体" w:hAnsi="JetBrains Mono" w:cs="JetBrains Mono"/>
+          <w:color w:val="9876AA"/>
+          <w:sz w:val="24"/>
+          <w:szCs w:val="24"/>
+        </w:rPr>
+        <w:t>variables</w:t>
+      </w:r>
+      <w:r>
+        <w:rPr>
+          <w:rFonts w:ascii="JetBrains Mono" w:eastAsia="宋体" w:hAnsi="JetBrains Mono" w:cs="JetBrains Mono"/>
+          <w:color w:val="CC7832"/>
+          <w:sz w:val="24"/>
+          <w:szCs w:val="24"/>
+        </w:rPr>
+        <w:t>;</w:t>
+      </w:r>
+      <w:r>
+        <w:rPr>
+          <w:rFonts w:ascii="JetBrains Mono" w:eastAsia="宋体" w:hAnsi="JetBrains Mono" w:cs="JetBrains Mono"/>
+          <w:color w:val="CC7832"/>
+          <w:sz w:val="24"/>
+          <w:szCs w:val="24"/>
+        </w:rPr>
+        <w:br/>
+      </w:r>
+      <w:r>
+        <w:rPr>
+          <w:rFonts w:ascii="JetBrains Mono" w:eastAsia="宋体" w:hAnsi="JetBrains Mono" w:cs="JetBrains Mono"/>
+          <w:color w:val="A9B7C6"/>
+          <w:sz w:val="24"/>
+          <w:szCs w:val="24"/>
+        </w:rPr>
+        <w:t>}</w:t>
+      </w:r>
+    </w:p>
+    <w:p>
+      <w:pPr>
+        <w:widowControl/>
+        <w:shd w:val="clear" w:color="auto" w:fill="2B2B2B"/>
+        <w:tabs>
+          <w:tab w:val="left" w:pos="916"/>
+          <w:tab w:val="left" w:pos="1832"/>
+          <w:tab w:val="left" w:pos="2748"/>
+          <w:tab w:val="left" w:pos="3664"/>
+          <w:tab w:val="left" w:pos="4580"/>
+          <w:tab w:val="left" w:pos="5496"/>
+          <w:tab w:val="left" w:pos="6412"/>
+          <w:tab w:val="left" w:pos="7328"/>
+          <w:tab w:val="left" w:pos="8244"/>
+          <w:tab w:val="left" w:pos="9160"/>
+          <w:tab w:val="left" w:pos="10076"/>
+          <w:tab w:val="left" w:pos="10992"/>
+          <w:tab w:val="left" w:pos="11908"/>
+          <w:tab w:val="left" w:pos="12824"/>
+          <w:tab w:val="left" w:pos="13740"/>
+          <w:tab w:val="left" w:pos="14656"/>
+        </w:tabs>
+        <w:spacing w:after="0" w:line="240" w:lineRule="auto"/>
+        <w:jc w:val="left"/>
+        <w:rPr>
+          <w:rFonts w:ascii="JetBrains Mono" w:eastAsia="宋体" w:hAnsi="JetBrains Mono" w:cs="JetBrains Mono"/>
+          <w:color w:val="A9B7C6"/>
+          <w:sz w:val="24"/>
+          <w:szCs w:val="24"/>
+        </w:rPr>
+      </w:pPr>
+      <w:r>
+        <w:rPr>
+          <w:noProof/>
+        </w:rPr>
+        <w:drawing>
+          <wp:inline distT="0" distB="0" distL="0" distR="0" wp14:anchorId="1DB36EDC" wp14:editId="07B0BBA0">
+            <wp:extent cx="1947877" cy="423866"/>
+            <wp:effectExtent l="0" t="0" r="0" b="0"/>
+            <wp:docPr id="3" name="Picture 3"/>
+            <wp:cNvGraphicFramePr>
+              <a:graphicFrameLocks xmlns:a="http://schemas.openxmlformats.org/drawingml/2006/main" noChangeAspect="1"/>
+            </wp:cNvGraphicFramePr>
+            <a:graphic xmlns:a="http://schemas.openxmlformats.org/drawingml/2006/main">
+              <a:graphicData uri="http://schemas.openxmlformats.org/drawingml/2006/picture">
+                <pic:pic xmlns:pic="http://schemas.openxmlformats.org/drawingml/2006/picture">
+                  <pic:nvPicPr>
+                    <pic:cNvPr id="1" name=""/>
+                    <pic:cNvPicPr/>
+                  </pic:nvPicPr>
+                  <pic:blipFill>
+                    <a:blip r:embed="rId8"/>
+                    <a:stretch>
+                      <a:fillRect/>
+                    </a:stretch>
+                  </pic:blipFill>
+                  <pic:spPr>
+                    <a:xfrm>
+                      <a:off x="0" y="0"/>
+                      <a:ext cx="1947877" cy="423866"/>
+                    </a:xfrm>
+                    <a:prstGeom prst="rect">
+                      <a:avLst/>
+                    </a:prstGeom>
+                  </pic:spPr>
+                </pic:pic>
+              </a:graphicData>
+            </a:graphic>
+          </wp:inline>
+        </w:drawing>
+      </w:r>
+    </w:p>
+    <w:p>
+      <w:pPr>
+        <w:pStyle w:val="Heading1"/>
+        <w:spacing w:line="240" w:lineRule="auto"/>
+      </w:pPr>
+      <w:r>
+        <w:t>####2</w:t>
+      </w:r>
+      <w:r>
+        <w:t xml:space="preserve">: </w:t>
+      </w:r>
+      <w:proofErr w:type="gramStart"/>
+      <w:r>
+        <w:t>org.apache.ibatis.builder.xml.XMLMapperEntityResolver</w:t>
+      </w:r>
+      <w:proofErr w:type="gramEnd"/>
+    </w:p>
+    <w:p>
+      <w:pPr>
+        <w:widowControl/>
+        <w:shd w:val="clear" w:color="auto" w:fill="2B2B2B"/>
+        <w:tabs>
+          <w:tab w:val="left" w:pos="916"/>
+          <w:tab w:val="left" w:pos="1832"/>
+          <w:tab w:val="left" w:pos="2748"/>
+          <w:tab w:val="left" w:pos="3664"/>
+          <w:tab w:val="left" w:pos="4580"/>
+          <w:tab w:val="left" w:pos="5496"/>
+          <w:tab w:val="left" w:pos="6412"/>
+          <w:tab w:val="left" w:pos="7328"/>
+          <w:tab w:val="left" w:pos="8244"/>
+          <w:tab w:val="left" w:pos="9160"/>
+          <w:tab w:val="left" w:pos="10076"/>
+          <w:tab w:val="left" w:pos="10992"/>
+          <w:tab w:val="left" w:pos="11908"/>
+          <w:tab w:val="left" w:pos="12824"/>
+          <w:tab w:val="left" w:pos="13740"/>
+          <w:tab w:val="left" w:pos="14656"/>
+        </w:tabs>
+        <w:spacing w:after="0" w:line="240" w:lineRule="auto"/>
+        <w:jc w:val="left"/>
+        <w:rPr>
+          <w:rFonts w:ascii="JetBrains Mono" w:eastAsia="宋体" w:hAnsi="JetBrains Mono" w:cs="JetBrains Mono"/>
+          <w:color w:val="A9B7C6"/>
+          <w:sz w:val="24"/>
+          <w:szCs w:val="24"/>
+        </w:rPr>
+      </w:pPr>
+      <w:r>
+        <w:rPr>
+          <w:rFonts w:ascii="JetBrains Mono" w:eastAsia="宋体" w:hAnsi="JetBrains Mono" w:cs="JetBrains Mono"/>
+          <w:color w:val="CC7832"/>
+          <w:sz w:val="24"/>
+          <w:szCs w:val="24"/>
+        </w:rPr>
+        <w:t xml:space="preserve">public class </w:t>
+      </w:r>
+      <w:r>
+        <w:rPr>
+          <w:rFonts w:ascii="JetBrains Mono" w:eastAsia="宋体" w:hAnsi="JetBrains Mono" w:cs="JetBrains Mono"/>
+          <w:color w:val="A9B7C6"/>
+          <w:sz w:val="24"/>
+          <w:szCs w:val="24"/>
+        </w:rPr>
+        <w:t xml:space="preserve">XMLMapperEntityResolver </w:t>
+      </w:r>
+      <w:r>
+        <w:rPr>
+          <w:rFonts w:ascii="JetBrains Mono" w:eastAsia="宋体" w:hAnsi="JetBrains Mono" w:cs="JetBrains Mono"/>
+          <w:color w:val="CC7832"/>
+          <w:sz w:val="24"/>
+          <w:szCs w:val="24"/>
+        </w:rPr>
+        <w:t xml:space="preserve">implements </w:t>
+      </w:r>
+      <w:r>
+        <w:rPr>
+          <w:rFonts w:ascii="JetBrains Mono" w:eastAsia="宋体" w:hAnsi="JetBrains Mono" w:cs="JetBrains Mono"/>
+          <w:color w:val="A9B7C6"/>
+          <w:sz w:val="24"/>
+          <w:szCs w:val="24"/>
+        </w:rPr>
+        <w:t>EntityResolver</w:t>
+      </w:r>
+    </w:p>
+    <w:p>
+      <w:pPr>
+        <w:widowControl/>
+        <w:shd w:val="clear" w:color="auto" w:fill="2B2B2B"/>
+        <w:tabs>
+          <w:tab w:val="left" w:pos="916"/>
+          <w:tab w:val="left" w:pos="1832"/>
+          <w:tab w:val="left" w:pos="2748"/>
+          <w:tab w:val="left" w:pos="3664"/>
+          <w:tab w:val="left" w:pos="4580"/>
+          <w:tab w:val="left" w:pos="5496"/>
+          <w:tab w:val="left" w:pos="6412"/>
+          <w:tab w:val="left" w:pos="7328"/>
+          <w:tab w:val="left" w:pos="8244"/>
+          <w:tab w:val="left" w:pos="9160"/>
+          <w:tab w:val="left" w:pos="10076"/>
+          <w:tab w:val="left" w:pos="10992"/>
+          <w:tab w:val="left" w:pos="11908"/>
+          <w:tab w:val="left" w:pos="12824"/>
+          <w:tab w:val="left" w:pos="13740"/>
+          <w:tab w:val="left" w:pos="14656"/>
+        </w:tabs>
+        <w:spacing w:after="0" w:line="240" w:lineRule="auto"/>
+        <w:jc w:val="left"/>
+        <w:rPr>
+          <w:rFonts w:ascii="JetBrains Mono" w:eastAsia="宋体" w:hAnsi="JetBrains Mono" w:cs="JetBrains Mono"/>
+          <w:color w:val="A9B7C6"/>
+          <w:sz w:val="24"/>
+          <w:szCs w:val="24"/>
+        </w:rPr>
+      </w:pPr>
+      <w:r>
+        <w:rPr>
+          <w:rFonts w:ascii="JetBrains Mono" w:eastAsia="宋体" w:hAnsi="JetBrains Mono" w:cs="JetBrains Mono"/>
+          <w:color w:val="A9B7C6"/>
+          <w:sz w:val="24"/>
+          <w:szCs w:val="24"/>
+        </w:rPr>
+        <w:br/>
+      </w:r>
+      <w:r>
+        <w:rPr>
+          <w:rFonts w:ascii="JetBrains Mono" w:eastAsia="宋体" w:hAnsi="JetBrains Mono" w:cs="JetBrains Mono"/>
+          <w:color w:val="CC7832"/>
+          <w:sz w:val="24"/>
+          <w:szCs w:val="24"/>
+        </w:rPr>
+        <w:t xml:space="preserve">private static final </w:t>
+      </w:r>
+      <w:r>
+        <w:rPr>
+          <w:rFonts w:ascii="JetBrains Mono" w:eastAsia="宋体" w:hAnsi="JetBrains Mono" w:cs="JetBrains Mono"/>
+          <w:color w:val="A9B7C6"/>
+          <w:sz w:val="24"/>
+          <w:szCs w:val="24"/>
+        </w:rPr>
+        <w:t xml:space="preserve">String </w:t>
+      </w:r>
+      <w:r>
+        <w:rPr>
+          <w:rFonts w:ascii="JetBrains Mono" w:eastAsia="宋体" w:hAnsi="JetBrains Mono" w:cs="JetBrains Mono"/>
+          <w:i/>
+          <w:iCs/>
+          <w:color w:val="9876AA"/>
+          <w:sz w:val="24"/>
+          <w:szCs w:val="24"/>
+        </w:rPr>
+        <w:t xml:space="preserve">IBATIS_CONFIG_SYSTEM </w:t>
+      </w:r>
+      <w:r>
+        <w:rPr>
+          <w:rFonts w:ascii="JetBrains Mono" w:eastAsia="宋体" w:hAnsi="JetBrains Mono" w:cs="JetBrains Mono"/>
+          <w:color w:val="A9B7C6"/>
+          <w:sz w:val="24"/>
+          <w:szCs w:val="24"/>
+        </w:rPr>
+        <w:t xml:space="preserve">= </w:t>
+      </w:r>
+      <w:r>
+        <w:rPr>
+          <w:rFonts w:ascii="JetBrains Mono" w:eastAsia="宋体" w:hAnsi="JetBrains Mono" w:cs="JetBrains Mono"/>
+          <w:color w:val="6A8759"/>
+          <w:sz w:val="24"/>
+          <w:szCs w:val="24"/>
+        </w:rPr>
+        <w:t>"ibatis-3-config.dtd"</w:t>
+      </w:r>
+      <w:r>
+        <w:rPr>
+          <w:rFonts w:ascii="JetBrains Mono" w:eastAsia="宋体" w:hAnsi="JetBrains Mono" w:cs="JetBrains Mono"/>
+          <w:color w:val="CC7832"/>
+          <w:sz w:val="24"/>
+          <w:szCs w:val="24"/>
+        </w:rPr>
+        <w:t>;</w:t>
+      </w:r>
+      <w:r>
+        <w:rPr>
+          <w:rFonts w:ascii="JetBrains Mono" w:eastAsia="宋体" w:hAnsi="JetBrains Mono" w:cs="JetBrains Mono"/>
+          <w:color w:val="CC7832"/>
+          <w:sz w:val="24"/>
+          <w:szCs w:val="24"/>
+        </w:rPr>
+        <w:br/>
+        <w:t xml:space="preserve">private static final </w:t>
+      </w:r>
+      <w:r>
+        <w:rPr>
+          <w:rFonts w:ascii="JetBrains Mono" w:eastAsia="宋体" w:hAnsi="JetBrains Mono" w:cs="JetBrains Mono"/>
+          <w:color w:val="A9B7C6"/>
+          <w:sz w:val="24"/>
+          <w:szCs w:val="24"/>
+        </w:rPr>
+        <w:t xml:space="preserve">String </w:t>
+      </w:r>
+      <w:r>
+        <w:rPr>
+          <w:rFonts w:ascii="JetBrains Mono" w:eastAsia="宋体" w:hAnsi="JetBrains Mono" w:cs="JetBrains Mono"/>
+          <w:i/>
+          <w:iCs/>
+          <w:color w:val="9876AA"/>
+          <w:sz w:val="24"/>
+          <w:szCs w:val="24"/>
+        </w:rPr>
+        <w:t xml:space="preserve">IBATIS_MAPPER_SYSTEM </w:t>
+      </w:r>
+      <w:r>
+        <w:rPr>
+          <w:rFonts w:ascii="JetBrains Mono" w:eastAsia="宋体" w:hAnsi="JetBrains Mono" w:cs="JetBrains Mono"/>
+          <w:color w:val="A9B7C6"/>
+          <w:sz w:val="24"/>
+          <w:szCs w:val="24"/>
+        </w:rPr>
+        <w:t xml:space="preserve">= </w:t>
+      </w:r>
+      <w:r>
+        <w:rPr>
+          <w:rFonts w:ascii="JetBrains Mono" w:eastAsia="宋体" w:hAnsi="JetBrains Mono" w:cs="JetBrains Mono"/>
+          <w:color w:val="6A8759"/>
+          <w:sz w:val="24"/>
+          <w:szCs w:val="24"/>
+        </w:rPr>
+        <w:t>"ibatis-3-mapper.dtd"</w:t>
+      </w:r>
+      <w:r>
+        <w:rPr>
+          <w:rFonts w:ascii="JetBrains Mono" w:eastAsia="宋体" w:hAnsi="JetBrains Mono" w:cs="JetBrains Mono"/>
+          <w:color w:val="CC7832"/>
+          <w:sz w:val="24"/>
+          <w:szCs w:val="24"/>
+        </w:rPr>
+        <w:t>;</w:t>
+      </w:r>
+      <w:r>
+        <w:rPr>
+          <w:rFonts w:ascii="JetBrains Mono" w:eastAsia="宋体" w:hAnsi="JetBrains Mono" w:cs="JetBrains Mono"/>
+          <w:color w:val="CC7832"/>
+          <w:sz w:val="24"/>
+          <w:szCs w:val="24"/>
+        </w:rPr>
+        <w:br/>
+        <w:t xml:space="preserve">private static final </w:t>
+      </w:r>
+      <w:r>
+        <w:rPr>
+          <w:rFonts w:ascii="JetBrains Mono" w:eastAsia="宋体" w:hAnsi="JetBrains Mono" w:cs="JetBrains Mono"/>
+          <w:color w:val="A9B7C6"/>
+          <w:sz w:val="24"/>
+          <w:szCs w:val="24"/>
+        </w:rPr>
+        <w:t xml:space="preserve">String </w:t>
+      </w:r>
+      <w:r>
+        <w:rPr>
+          <w:rFonts w:ascii="JetBrains Mono" w:eastAsia="宋体" w:hAnsi="JetBrains Mono" w:cs="JetBrains Mono"/>
+          <w:i/>
+          <w:iCs/>
+          <w:color w:val="9876AA"/>
+          <w:sz w:val="24"/>
+          <w:szCs w:val="24"/>
+        </w:rPr>
+        <w:t xml:space="preserve">MYBATIS_CONFIG_SYSTEM </w:t>
+      </w:r>
+      <w:r>
+        <w:rPr>
+          <w:rFonts w:ascii="JetBrains Mono" w:eastAsia="宋体" w:hAnsi="JetBrains Mono" w:cs="JetBrains Mono"/>
+          <w:color w:val="A9B7C6"/>
+          <w:sz w:val="24"/>
+          <w:szCs w:val="24"/>
+        </w:rPr>
+        <w:t xml:space="preserve">= </w:t>
+      </w:r>
+      <w:r>
+        <w:rPr>
+          <w:rFonts w:ascii="JetBrains Mono" w:eastAsia="宋体" w:hAnsi="JetBrains Mono" w:cs="JetBrains Mono"/>
+          <w:color w:val="6A8759"/>
+          <w:sz w:val="24"/>
+          <w:szCs w:val="24"/>
+        </w:rPr>
+        <w:t>"mybatis-3-config.dtd"</w:t>
+      </w:r>
+      <w:r>
+        <w:rPr>
+          <w:rFonts w:ascii="JetBrains Mono" w:eastAsia="宋体" w:hAnsi="JetBrains Mono" w:cs="JetBrains Mono"/>
+          <w:color w:val="CC7832"/>
+          <w:sz w:val="24"/>
+          <w:szCs w:val="24"/>
+        </w:rPr>
+        <w:t>;</w:t>
+      </w:r>
+      <w:r>
+        <w:rPr>
+          <w:rFonts w:ascii="JetBrains Mono" w:eastAsia="宋体" w:hAnsi="JetBrains Mono" w:cs="JetBrains Mono"/>
+          <w:color w:val="CC7832"/>
+          <w:sz w:val="24"/>
+          <w:szCs w:val="24"/>
+        </w:rPr>
+        <w:br/>
+        <w:t xml:space="preserve">private static final </w:t>
+      </w:r>
+      <w:r>
+        <w:rPr>
+          <w:rFonts w:ascii="JetBrains Mono" w:eastAsia="宋体" w:hAnsi="JetBrains Mono" w:cs="JetBrains Mono"/>
+          <w:color w:val="A9B7C6"/>
+          <w:sz w:val="24"/>
+          <w:szCs w:val="24"/>
+        </w:rPr>
+        <w:t xml:space="preserve">String </w:t>
+      </w:r>
+      <w:r>
+        <w:rPr>
+          <w:rFonts w:ascii="JetBrains Mono" w:eastAsia="宋体" w:hAnsi="JetBrains Mono" w:cs="JetBrains Mono"/>
+          <w:i/>
+          <w:iCs/>
+          <w:color w:val="9876AA"/>
+          <w:sz w:val="24"/>
+          <w:szCs w:val="24"/>
+        </w:rPr>
+        <w:t xml:space="preserve">MYBATIS_MAPPER_SYSTEM </w:t>
+      </w:r>
+      <w:r>
+        <w:rPr>
+          <w:rFonts w:ascii="JetBrains Mono" w:eastAsia="宋体" w:hAnsi="JetBrains Mono" w:cs="JetBrains Mono"/>
+          <w:color w:val="A9B7C6"/>
+          <w:sz w:val="24"/>
+          <w:szCs w:val="24"/>
+        </w:rPr>
+        <w:t xml:space="preserve">= </w:t>
+      </w:r>
+      <w:r>
+        <w:rPr>
+          <w:rFonts w:ascii="JetBrains Mono" w:eastAsia="宋体" w:hAnsi="JetBrains Mono" w:cs="JetBrains Mono"/>
+          <w:color w:val="6A8759"/>
+          <w:sz w:val="24"/>
+          <w:szCs w:val="24"/>
+        </w:rPr>
+        <w:t>"mybatis-3-mapper.dtd"</w:t>
+      </w:r>
+      <w:r>
+        <w:rPr>
+          <w:rFonts w:ascii="JetBrains Mono" w:eastAsia="宋体" w:hAnsi="JetBrains Mono" w:cs="JetBrains Mono"/>
+          <w:color w:val="CC7832"/>
+          <w:sz w:val="24"/>
+          <w:szCs w:val="24"/>
+        </w:rPr>
+        <w:t>;</w:t>
+      </w:r>
+      <w:r>
+        <w:rPr>
+          <w:rFonts w:ascii="JetBrains Mono" w:eastAsia="宋体" w:hAnsi="JetBrains Mono" w:cs="JetBrains Mono"/>
+          <w:color w:val="CC7832"/>
+          <w:sz w:val="24"/>
+          <w:szCs w:val="24"/>
+        </w:rPr>
+        <w:br/>
+      </w:r>
+      <w:r>
+        <w:rPr>
+          <w:rFonts w:ascii="JetBrains Mono" w:eastAsia="宋体" w:hAnsi="JetBrains Mono" w:cs="JetBrains Mono"/>
+          <w:color w:val="CC7832"/>
+          <w:sz w:val="24"/>
+          <w:szCs w:val="24"/>
+        </w:rPr>
+        <w:br/>
+        <w:t xml:space="preserve">private static final </w:t>
+      </w:r>
+      <w:r>
+        <w:rPr>
+          <w:rFonts w:ascii="JetBrains Mono" w:eastAsia="宋体" w:hAnsi="JetBrains Mono" w:cs="JetBrains Mono"/>
+          <w:color w:val="A9B7C6"/>
+          <w:sz w:val="24"/>
+          <w:szCs w:val="24"/>
+        </w:rPr>
+        <w:t xml:space="preserve">String </w:t>
+      </w:r>
+      <w:r>
+        <w:rPr>
+          <w:rFonts w:ascii="JetBrains Mono" w:eastAsia="宋体" w:hAnsi="JetBrains Mono" w:cs="JetBrains Mono"/>
+          <w:i/>
+          <w:iCs/>
+          <w:color w:val="9876AA"/>
+          <w:sz w:val="24"/>
+          <w:szCs w:val="24"/>
+        </w:rPr>
+        <w:t xml:space="preserve">MYBATIS_CONFIG_DTD </w:t>
+      </w:r>
+      <w:r>
+        <w:rPr>
+          <w:rFonts w:ascii="JetBrains Mono" w:eastAsia="宋体" w:hAnsi="JetBrains Mono" w:cs="JetBrains Mono"/>
+          <w:color w:val="A9B7C6"/>
+          <w:sz w:val="24"/>
+          <w:szCs w:val="24"/>
+        </w:rPr>
+        <w:t xml:space="preserve">= </w:t>
+      </w:r>
+      <w:r>
+        <w:rPr>
+          <w:rFonts w:ascii="JetBrains Mono" w:eastAsia="宋体" w:hAnsi="JetBrains Mono" w:cs="JetBrains Mono"/>
+          <w:color w:val="6A8759"/>
+          <w:sz w:val="24"/>
+          <w:szCs w:val="24"/>
+        </w:rPr>
+        <w:t>"org/apache/ibatis/builder/xml/mybatis-3-config.dtd"</w:t>
+      </w:r>
+      <w:r>
+        <w:rPr>
+          <w:rFonts w:ascii="JetBrains Mono" w:eastAsia="宋体" w:hAnsi="JetBrains Mono" w:cs="JetBrains Mono"/>
+          <w:color w:val="CC7832"/>
+          <w:sz w:val="24"/>
+          <w:szCs w:val="24"/>
+        </w:rPr>
+        <w:t>;</w:t>
+      </w:r>
+      <w:r>
+        <w:rPr>
+          <w:rFonts w:ascii="JetBrains Mono" w:eastAsia="宋体" w:hAnsi="JetBrains Mono" w:cs="JetBrains Mono"/>
+          <w:color w:val="CC7832"/>
+          <w:sz w:val="24"/>
+          <w:szCs w:val="24"/>
+        </w:rPr>
+        <w:br/>
+        <w:t xml:space="preserve">private static final </w:t>
+      </w:r>
+      <w:r>
+        <w:rPr>
+          <w:rFonts w:ascii="JetBrains Mono" w:eastAsia="宋体" w:hAnsi="JetBrains Mono" w:cs="JetBrains Mono"/>
+          <w:color w:val="A9B7C6"/>
+          <w:sz w:val="24"/>
+          <w:szCs w:val="24"/>
+        </w:rPr>
+        <w:t xml:space="preserve">String </w:t>
+      </w:r>
+      <w:r>
+        <w:rPr>
+          <w:rFonts w:ascii="JetBrains Mono" w:eastAsia="宋体" w:hAnsi="JetBrains Mono" w:cs="JetBrains Mono"/>
+          <w:i/>
+          <w:iCs/>
+          <w:color w:val="9876AA"/>
+          <w:sz w:val="24"/>
+          <w:szCs w:val="24"/>
+        </w:rPr>
+        <w:t xml:space="preserve">MYBATIS_MAPPER_DTD </w:t>
+      </w:r>
+      <w:r>
+        <w:rPr>
+          <w:rFonts w:ascii="JetBrains Mono" w:eastAsia="宋体" w:hAnsi="JetBrains Mono" w:cs="JetBrains Mono"/>
+          <w:color w:val="A9B7C6"/>
+          <w:sz w:val="24"/>
+          <w:szCs w:val="24"/>
+        </w:rPr>
+        <w:t xml:space="preserve">= </w:t>
+      </w:r>
+      <w:r>
+        <w:rPr>
+          <w:rFonts w:ascii="JetBrains Mono" w:eastAsia="宋体" w:hAnsi="JetBrains Mono" w:cs="JetBrains Mono"/>
+          <w:color w:val="6A8759"/>
+          <w:sz w:val="24"/>
+          <w:szCs w:val="24"/>
+        </w:rPr>
+        <w:t>"org/apache/ibatis/builder/xml/mybatis-3-mapper.dtd"</w:t>
+      </w:r>
+      <w:r>
+        <w:rPr>
+          <w:rFonts w:ascii="JetBrains Mono" w:eastAsia="宋体" w:hAnsi="JetBrains Mono" w:cs="JetBrains Mono"/>
+          <w:color w:val="CC7832"/>
+          <w:sz w:val="24"/>
+          <w:szCs w:val="24"/>
+        </w:rPr>
+        <w:t>;</w:t>
+      </w:r>
+    </w:p>
+    <w:p>
+      <w:pPr>
+        <w:widowControl/>
+        <w:shd w:val="clear" w:color="auto" w:fill="2B2B2B"/>
+        <w:tabs>
+          <w:tab w:val="left" w:pos="916"/>
+          <w:tab w:val="left" w:pos="1832"/>
+          <w:tab w:val="left" w:pos="2748"/>
+          <w:tab w:val="left" w:pos="3664"/>
+          <w:tab w:val="left" w:pos="4580"/>
+          <w:tab w:val="left" w:pos="5496"/>
+          <w:tab w:val="left" w:pos="6412"/>
+          <w:tab w:val="left" w:pos="7328"/>
+          <w:tab w:val="left" w:pos="8244"/>
+          <w:tab w:val="left" w:pos="9160"/>
+          <w:tab w:val="left" w:pos="10076"/>
+          <w:tab w:val="left" w:pos="10992"/>
+          <w:tab w:val="left" w:pos="11908"/>
+          <w:tab w:val="left" w:pos="12824"/>
+          <w:tab w:val="left" w:pos="13740"/>
+          <w:tab w:val="left" w:pos="14656"/>
+        </w:tabs>
+        <w:spacing w:after="0" w:line="240" w:lineRule="auto"/>
+        <w:jc w:val="left"/>
+        <w:rPr>
+          <w:rFonts w:ascii="JetBrains Mono" w:eastAsia="宋体" w:hAnsi="JetBrains Mono" w:cs="JetBrains Mono" w:hint="eastAsia"/>
+          <w:color w:val="A9B7C6"/>
+          <w:sz w:val="24"/>
+          <w:szCs w:val="24"/>
+        </w:rPr>
+      </w:pPr>
+    </w:p>
+    <w:p>
+      <w:pPr>
+        <w:pStyle w:val="Heading1"/>
+        <w:spacing w:line="240" w:lineRule="auto"/>
+      </w:pPr>
+      <w:r>
+        <w:t>####3</w:t>
+      </w:r>
+      <w:r>
+        <w:t xml:space="preserve">: </w:t>
+      </w:r>
+      <w:proofErr w:type="gramStart"/>
+      <w:r>
+        <w:t>org.apache</w:t>
+      </w:r>
+      <w:proofErr w:type="gramEnd"/>
+      <w:r>
+        <w:t>.ibatis.parsing.X</w:t>
+      </w:r>
+      <w:r>
+        <w:t>p</w:t>
+      </w:r>
+      <w:r>
+        <w:t>athParser</w:t>
+      </w:r>
+    </w:p>
+    <w:p>
+      <w:pPr>
+        <w:widowControl/>
+        <w:shd w:val="clear" w:color="auto" w:fill="2B2B2B"/>
+        <w:tabs>
+          <w:tab w:val="left" w:pos="916"/>
+          <w:tab w:val="left" w:pos="1832"/>
+          <w:tab w:val="left" w:pos="2748"/>
+          <w:tab w:val="left" w:pos="3664"/>
+          <w:tab w:val="left" w:pos="4580"/>
+          <w:tab w:val="left" w:pos="5496"/>
+          <w:tab w:val="left" w:pos="6412"/>
+          <w:tab w:val="left" w:pos="7328"/>
+          <w:tab w:val="left" w:pos="8244"/>
+          <w:tab w:val="left" w:pos="9160"/>
+          <w:tab w:val="left" w:pos="10076"/>
+          <w:tab w:val="left" w:pos="10992"/>
+          <w:tab w:val="left" w:pos="11908"/>
+          <w:tab w:val="left" w:pos="12824"/>
+          <w:tab w:val="left" w:pos="13740"/>
+          <w:tab w:val="left" w:pos="14656"/>
+        </w:tabs>
+        <w:spacing w:after="0" w:line="240" w:lineRule="auto"/>
+        <w:jc w:val="left"/>
+        <w:rPr>
+          <w:rFonts w:ascii="JetBrains Mono" w:eastAsia="宋体" w:hAnsi="JetBrains Mono" w:cs="JetBrains Mono"/>
+          <w:color w:val="A9B7C6"/>
+          <w:sz w:val="24"/>
+          <w:szCs w:val="24"/>
+        </w:rPr>
+      </w:pPr>
+      <w:r>
+        <w:rPr>
+          <w:rFonts w:ascii="JetBrains Mono" w:eastAsia="宋体" w:hAnsi="JetBrains Mono" w:cs="JetBrains Mono"/>
+          <w:color w:val="CC7832"/>
+          <w:sz w:val="24"/>
+          <w:szCs w:val="24"/>
+        </w:rPr>
+        <w:t xml:space="preserve">public </w:t>
+      </w:r>
+      <w:proofErr w:type="gramStart"/>
+      <w:r>
+        <w:rPr>
+          <w:rFonts w:ascii="JetBrains Mono" w:eastAsia="宋体" w:hAnsi="JetBrains Mono" w:cs="JetBrains Mono"/>
+          <w:color w:val="FFC66D"/>
+          <w:sz w:val="24"/>
+          <w:szCs w:val="24"/>
+        </w:rPr>
+        <w:t>XPathParser</w:t>
+      </w:r>
+      <w:r>
+        <w:rPr>
+          <w:rFonts w:ascii="JetBrains Mono" w:eastAsia="宋体" w:hAnsi="JetBrains Mono" w:cs="JetBrains Mono"/>
+          <w:color w:val="A9B7C6"/>
+          <w:sz w:val="24"/>
+          <w:szCs w:val="24"/>
+        </w:rPr>
+        <w:t>(</w:t>
+      </w:r>
+      <w:proofErr w:type="gramEnd"/>
+      <w:r>
+        <w:rPr>
+          <w:rFonts w:ascii="JetBrains Mono" w:eastAsia="宋体" w:hAnsi="JetBrains Mono" w:cs="JetBrains Mono"/>
+          <w:color w:val="A9B7C6"/>
+          <w:sz w:val="24"/>
+          <w:szCs w:val="24"/>
+        </w:rPr>
+        <w:t>InputStream inputStream</w:t>
+      </w:r>
+      <w:r>
+        <w:rPr>
+          <w:rFonts w:ascii="JetBrains Mono" w:eastAsia="宋体" w:hAnsi="JetBrains Mono" w:cs="JetBrains Mono"/>
+          <w:color w:val="CC7832"/>
+          <w:sz w:val="24"/>
+          <w:szCs w:val="24"/>
+        </w:rPr>
+        <w:t xml:space="preserve">, boolean </w:t>
+      </w:r>
+      <w:r>
+        <w:rPr>
+          <w:rFonts w:ascii="JetBrains Mono" w:eastAsia="宋体" w:hAnsi="JetBrains Mono" w:cs="JetBrains Mono"/>
+          <w:color w:val="A9B7C6"/>
+          <w:sz w:val="24"/>
+          <w:szCs w:val="24"/>
+        </w:rPr>
+        <w:t>validation</w:t>
+      </w:r>
+      <w:r>
+        <w:rPr>
+          <w:rFonts w:ascii="JetBrains Mono" w:eastAsia="宋体" w:hAnsi="JetBrains Mono" w:cs="JetBrains Mono"/>
+          <w:color w:val="CC7832"/>
+          <w:sz w:val="24"/>
+          <w:szCs w:val="24"/>
+        </w:rPr>
+        <w:t xml:space="preserve">, </w:t>
+      </w:r>
+      <w:r>
+        <w:rPr>
+          <w:rFonts w:ascii="JetBrains Mono" w:eastAsia="宋体" w:hAnsi="JetBrains Mono" w:cs="JetBrains Mono"/>
+          <w:color w:val="A9B7C6"/>
+          <w:sz w:val="24"/>
+          <w:szCs w:val="24"/>
+        </w:rPr>
+        <w:t>Properties variables</w:t>
+      </w:r>
+      <w:r>
+        <w:rPr>
+          <w:rFonts w:ascii="JetBrains Mono" w:eastAsia="宋体" w:hAnsi="JetBrains Mono" w:cs="JetBrains Mono"/>
+          <w:color w:val="CC7832"/>
+          <w:sz w:val="24"/>
+          <w:szCs w:val="24"/>
+        </w:rPr>
+        <w:t xml:space="preserve">, </w:t>
+      </w:r>
+      <w:r>
+        <w:rPr>
+          <w:rFonts w:ascii="JetBrains Mono" w:eastAsia="宋体" w:hAnsi="JetBrains Mono" w:cs="JetBrains Mono"/>
+          <w:color w:val="A9B7C6"/>
+          <w:sz w:val="24"/>
+          <w:szCs w:val="24"/>
+        </w:rPr>
+        <w:t>EntityResolver entityResolver) {</w:t>
+      </w:r>
+      <w:r>
+        <w:rPr>
+          <w:rFonts w:ascii="JetBrains Mono" w:eastAsia="宋体" w:hAnsi="JetBrains Mono" w:cs="JetBrains Mono"/>
+          <w:color w:val="A9B7C6"/>
+          <w:sz w:val="24"/>
+          <w:szCs w:val="24"/>
+        </w:rPr>
+        <w:br/>
+        <w:t xml:space="preserve">  commonConstructor(validation</w:t>
+      </w:r>
+      <w:r>
+        <w:rPr>
+          <w:rFonts w:ascii="JetBrains Mono" w:eastAsia="宋体" w:hAnsi="JetBrains Mono" w:cs="JetBrains Mono"/>
+          <w:color w:val="CC7832"/>
+          <w:sz w:val="24"/>
+          <w:szCs w:val="24"/>
+        </w:rPr>
+        <w:t xml:space="preserve">, </w:t>
+      </w:r>
+      <w:r>
+        <w:rPr>
+          <w:rFonts w:ascii="JetBrains Mono" w:eastAsia="宋体" w:hAnsi="JetBrains Mono" w:cs="JetBrains Mono"/>
+          <w:color w:val="A9B7C6"/>
+          <w:sz w:val="24"/>
+          <w:szCs w:val="24"/>
+        </w:rPr>
+        <w:t>variables</w:t>
+      </w:r>
+      <w:r>
+        <w:rPr>
+          <w:rFonts w:ascii="JetBrains Mono" w:eastAsia="宋体" w:hAnsi="JetBrains Mono" w:cs="JetBrains Mono"/>
+          <w:color w:val="CC7832"/>
+          <w:sz w:val="24"/>
+          <w:szCs w:val="24"/>
+        </w:rPr>
+        <w:t xml:space="preserve">, </w:t>
+      </w:r>
+      <w:r>
+        <w:rPr>
+          <w:rFonts w:ascii="JetBrains Mono" w:eastAsia="宋体" w:hAnsi="JetBrains Mono" w:cs="JetBrains Mono"/>
+          <w:color w:val="A9B7C6"/>
+          <w:sz w:val="24"/>
+          <w:szCs w:val="24"/>
+        </w:rPr>
+        <w:t>entityResolver)</w:t>
+      </w:r>
+      <w:r>
+        <w:rPr>
+          <w:rFonts w:ascii="JetBrains Mono" w:eastAsia="宋体" w:hAnsi="JetBrains Mono" w:cs="JetBrains Mono"/>
+          <w:color w:val="CC7832"/>
+          <w:sz w:val="24"/>
+          <w:szCs w:val="24"/>
+        </w:rPr>
+        <w:t>;</w:t>
+      </w:r>
+      <w:r>
+        <w:rPr>
+          <w:rFonts w:ascii="JetBrains Mono" w:eastAsia="宋体" w:hAnsi="JetBrains Mono" w:cs="JetBrains Mono"/>
+          <w:color w:val="CC7832"/>
+          <w:sz w:val="24"/>
+          <w:szCs w:val="24"/>
+        </w:rPr>
+        <w:t xml:space="preserve"> &lt;-</w:t>
+      </w:r>
+      <w:r>
+        <w:t>####</w:t>
+      </w:r>
+      <w:r>
+        <w:t>#1</w:t>
+      </w:r>
+      <w:r>
+        <w:rPr>
+          <w:rFonts w:ascii="JetBrains Mono" w:eastAsia="宋体" w:hAnsi="JetBrains Mono" w:cs="JetBrains Mono"/>
+          <w:color w:val="CC7832"/>
+          <w:sz w:val="24"/>
+          <w:szCs w:val="24"/>
+        </w:rPr>
+        <w:br/>
+        <w:t xml:space="preserve">  this</w:t>
+      </w:r>
+      <w:r>
+        <w:rPr>
+          <w:rFonts w:ascii="JetBrains Mono" w:eastAsia="宋体" w:hAnsi="JetBrains Mono" w:cs="JetBrains Mono"/>
+          <w:color w:val="A9B7C6"/>
+          <w:sz w:val="24"/>
+          <w:szCs w:val="24"/>
+        </w:rPr>
+        <w:t>.</w:t>
+      </w:r>
+      <w:r>
+        <w:rPr>
+          <w:rFonts w:ascii="JetBrains Mono" w:eastAsia="宋体" w:hAnsi="JetBrains Mono" w:cs="JetBrains Mono"/>
+          <w:color w:val="9876AA"/>
+          <w:sz w:val="24"/>
+          <w:szCs w:val="24"/>
+        </w:rPr>
+        <w:t xml:space="preserve">document </w:t>
+      </w:r>
+      <w:r>
+        <w:rPr>
+          <w:rFonts w:ascii="JetBrains Mono" w:eastAsia="宋体" w:hAnsi="JetBrains Mono" w:cs="JetBrains Mono"/>
+          <w:color w:val="A9B7C6"/>
+          <w:sz w:val="24"/>
+          <w:szCs w:val="24"/>
+        </w:rPr>
+        <w:t>= createDocument(</w:t>
+      </w:r>
+      <w:r>
+        <w:rPr>
+          <w:rFonts w:ascii="JetBrains Mono" w:eastAsia="宋体" w:hAnsi="JetBrains Mono" w:cs="JetBrains Mono"/>
+          <w:color w:val="CC7832"/>
+          <w:sz w:val="24"/>
+          <w:szCs w:val="24"/>
+        </w:rPr>
+        <w:t xml:space="preserve">new </w:t>
+      </w:r>
+      <w:r>
+        <w:rPr>
+          <w:rFonts w:ascii="JetBrains Mono" w:eastAsia="宋体" w:hAnsi="JetBrains Mono" w:cs="JetBrains Mono"/>
+          <w:color w:val="A9B7C6"/>
+          <w:sz w:val="24"/>
+          <w:szCs w:val="24"/>
+        </w:rPr>
+        <w:t>InputSource(inputStream))</w:t>
+      </w:r>
+      <w:r>
+        <w:rPr>
+          <w:rFonts w:ascii="JetBrains Mono" w:eastAsia="宋体" w:hAnsi="JetBrains Mono" w:cs="JetBrains Mono"/>
+          <w:color w:val="CC7832"/>
+          <w:sz w:val="24"/>
+          <w:szCs w:val="24"/>
+        </w:rPr>
+        <w:t>;</w:t>
+      </w:r>
+      <w:r>
+        <w:rPr>
+          <w:rFonts w:ascii="JetBrains Mono" w:eastAsia="宋体" w:hAnsi="JetBrains Mono" w:cs="JetBrains Mono"/>
+          <w:color w:val="CC7832"/>
+          <w:sz w:val="24"/>
+          <w:szCs w:val="24"/>
+        </w:rPr>
+        <w:t xml:space="preserve"> </w:t>
+      </w:r>
+      <w:r>
+        <w:rPr>
+          <w:rFonts w:ascii="JetBrains Mono" w:eastAsia="宋体" w:hAnsi="JetBrains Mono" w:cs="JetBrains Mono"/>
+          <w:color w:val="CC7832"/>
+          <w:sz w:val="24"/>
+          <w:szCs w:val="24"/>
+        </w:rPr>
+        <w:t>&lt;-</w:t>
+      </w:r>
+      <w:r>
+        <w:t>#####</w:t>
+      </w:r>
+      <w:r>
+        <w:t>2</w:t>
+      </w:r>
+      <w:r>
+        <w:rPr>
+          <w:rFonts w:ascii="JetBrains Mono" w:eastAsia="宋体" w:hAnsi="JetBrains Mono" w:cs="JetBrains Mono"/>
+          <w:color w:val="CC7832"/>
+          <w:sz w:val="24"/>
+          <w:szCs w:val="24"/>
+        </w:rPr>
+        <w:br/>
+      </w:r>
+      <w:r>
+        <w:rPr>
+          <w:rFonts w:ascii="JetBrains Mono" w:eastAsia="宋体" w:hAnsi="JetBrains Mono" w:cs="JetBrains Mono"/>
+          <w:color w:val="A9B7C6"/>
+          <w:sz w:val="24"/>
+          <w:szCs w:val="24"/>
+        </w:rPr>
         <w:t>}</w:t>
       </w:r>
     </w:p>
@@ -3123,6 +6470,56 @@
     </w:sectPr>
   </w:body>
 </w:document>
+</file>
+
+<file path=word/endnotes.xml><?xml version="1.0" encoding="utf-8"?>
+<w:endnotes xmlns:wpc="http://schemas.microsoft.com/office/word/2010/wordprocessingCanvas" xmlns:cx="http://schemas.microsoft.com/office/drawing/2014/chartex" xmlns:cx1="http://schemas.microsoft.com/office/drawing/2015/9/8/chartex" xmlns:cx2="http://schemas.microsoft.com/office/drawing/2015/10/21/chartex" xmlns:cx3="http://schemas.microsoft.com/office/drawing/2016/5/9/chartex" xmlns:cx4="http://schemas.microsoft.com/office/drawing/2016/5/10/chartex" xmlns:cx5="http://schemas.microsoft.com/office/drawing/2016/5/11/chartex" xmlns:cx6="http://schemas.microsoft.com/office/drawing/2016/5/12/chartex" xmlns:cx7="http://schemas.microsoft.com/office/drawing/2016/5/13/chartex" xmlns:cx8="http://schemas.microsoft.com/office/drawing/2016/5/14/chartex" xmlns:mc="http://schemas.openxmlformats.org/markup-compatibility/2006" xmlns:aink="http://schemas.microsoft.com/office/drawing/2016/ink" xmlns:am3d="http://schemas.microsoft.com/office/drawing/2017/model3d" xmlns:o="urn:schemas-microsoft-com:office:office" xmlns:r="http://schemas.openxmlformats.org/officeDocument/2006/relationships" xmlns:m="http://schemas.openxmlformats.org/officeDocument/2006/math" xmlns:v="urn:schemas-microsoft-com:vml" xmlns:wp14="http://schemas.microsoft.com/office/word/2010/wordprocessingDrawing" xmlns:wp="http://schemas.openxmlformats.org/drawingml/2006/wordprocessingDrawing" xmlns:w10="urn:schemas-microsoft-com:office:word" xmlns:w="http://schemas.openxmlformats.org/wordprocessingml/2006/main" xmlns:w14="http://schemas.microsoft.com/office/word/2010/wordml" xmlns:w15="http://schemas.microsoft.com/office/word/2012/wordml" xmlns:w16cex="http://schemas.microsoft.com/office/word/2018/wordml/cex" xmlns:w16cid="http://schemas.microsoft.com/office/word/2016/wordml/cid" xmlns:w16="http://schemas.microsoft.com/office/word/2018/wordml" xmlns:w16sdtdh="http://schemas.microsoft.com/office/word/2020/wordml/sdtdatahash" xmlns:w16se="http://schemas.microsoft.com/office/word/2015/wordml/symex" xmlns:wpg="http://schemas.microsoft.com/office/word/2010/wordprocessingGroup" xmlns:wpi="http://schemas.microsoft.com/office/word/2010/wordprocessingInk" xmlns:wne="http://schemas.microsoft.com/office/word/2006/wordml" xmlns:wps="http://schemas.microsoft.com/office/word/2010/wordprocessingShape" mc:Ignorable="w14 w15 w16se w16cid w16 w16cex w16sdtdh wp14">
+  <w:endnote w:type="separator" w:id="-1">
+    <w:p>
+      <w:pPr>
+        <w:spacing w:after="0" w:line="240" w:lineRule="auto"/>
+      </w:pPr>
+      <w:r>
+        <w:separator/>
+      </w:r>
+    </w:p>
+  </w:endnote>
+  <w:endnote w:type="continuationSeparator" w:id="0">
+    <w:p>
+      <w:pPr>
+        <w:spacing w:after="0" w:line="240" w:lineRule="auto"/>
+      </w:pPr>
+      <w:r>
+        <w:continuationSeparator/>
+      </w:r>
+    </w:p>
+  </w:endnote>
+</w:endnotes>
+</file>
+
+<file path=word/footnotes.xml><?xml version="1.0" encoding="utf-8"?>
+<w:footnotes xmlns:wpc="http://schemas.microsoft.com/office/word/2010/wordprocessingCanvas" xmlns:cx="http://schemas.microsoft.com/office/drawing/2014/chartex" xmlns:cx1="http://schemas.microsoft.com/office/drawing/2015/9/8/chartex" xmlns:cx2="http://schemas.microsoft.com/office/drawing/2015/10/21/chartex" xmlns:cx3="http://schemas.microsoft.com/office/drawing/2016/5/9/chartex" xmlns:cx4="http://schemas.microsoft.com/office/drawing/2016/5/10/chartex" xmlns:cx5="http://schemas.microsoft.com/office/drawing/2016/5/11/chartex" xmlns:cx6="http://schemas.microsoft.com/office/drawing/2016/5/12/chartex" xmlns:cx7="http://schemas.microsoft.com/office/drawing/2016/5/13/chartex" xmlns:cx8="http://schemas.microsoft.com/office/drawing/2016/5/14/chartex" xmlns:mc="http://schemas.openxmlformats.org/markup-compatibility/2006" xmlns:aink="http://schemas.microsoft.com/office/drawing/2016/ink" xmlns:am3d="http://schemas.microsoft.com/office/drawing/2017/model3d" xmlns:o="urn:schemas-microsoft-com:office:office" xmlns:r="http://schemas.openxmlformats.org/officeDocument/2006/relationships" xmlns:m="http://schemas.openxmlformats.org/officeDocument/2006/math" xmlns:v="urn:schemas-microsoft-com:vml" xmlns:wp14="http://schemas.microsoft.com/office/word/2010/wordprocessingDrawing" xmlns:wp="http://schemas.openxmlformats.org/drawingml/2006/wordprocessingDrawing" xmlns:w10="urn:schemas-microsoft-com:office:word" xmlns:w="http://schemas.openxmlformats.org/wordprocessingml/2006/main" xmlns:w14="http://schemas.microsoft.com/office/word/2010/wordml" xmlns:w15="http://schemas.microsoft.com/office/word/2012/wordml" xmlns:w16cex="http://schemas.microsoft.com/office/word/2018/wordml/cex" xmlns:w16cid="http://schemas.microsoft.com/office/word/2016/wordml/cid" xmlns:w16="http://schemas.microsoft.com/office/word/2018/wordml" xmlns:w16sdtdh="http://schemas.microsoft.com/office/word/2020/wordml/sdtdatahash" xmlns:w16se="http://schemas.microsoft.com/office/word/2015/wordml/symex" xmlns:wpg="http://schemas.microsoft.com/office/word/2010/wordprocessingGroup" xmlns:wpi="http://schemas.microsoft.com/office/word/2010/wordprocessingInk" xmlns:wne="http://schemas.microsoft.com/office/word/2006/wordml" xmlns:wps="http://schemas.microsoft.com/office/word/2010/wordprocessingShape" mc:Ignorable="w14 w15 w16se w16cid w16 w16cex w16sdtdh wp14">
+  <w:footnote w:type="separator" w:id="-1">
+    <w:p>
+      <w:pPr>
+        <w:spacing w:after="0" w:line="240" w:lineRule="auto"/>
+      </w:pPr>
+      <w:r>
+        <w:separator/>
+      </w:r>
+    </w:p>
+  </w:footnote>
+  <w:footnote w:type="continuationSeparator" w:id="0">
+    <w:p>
+      <w:pPr>
+        <w:spacing w:after="0" w:line="240" w:lineRule="auto"/>
+      </w:pPr>
+      <w:r>
+        <w:continuationSeparator/>
+      </w:r>
+    </w:p>
+  </w:footnote>
+</w:footnotes>
 </file>
 
 <file path=word/styles.xml><?xml version="1.0" encoding="utf-8"?>
@@ -3248,6 +6645,7 @@
     <w:lsdException w:name="HTML Sample" w:semiHidden="1" w:unhideWhenUsed="1"/>
     <w:lsdException w:name="HTML Typewriter" w:semiHidden="1" w:unhideWhenUsed="1"/>
     <w:lsdException w:name="HTML Variable" w:semiHidden="1" w:unhideWhenUsed="1"/>
+    <w:lsdException w:name="Normal Table" w:semiHidden="1" w:unhideWhenUsed="1"/>
     <w:lsdException w:name="annotation subject" w:semiHidden="1" w:unhideWhenUsed="1"/>
     <w:lsdException w:name="No List" w:semiHidden="1" w:unhideWhenUsed="1"/>
     <w:lsdException w:name="Outline List 1" w:semiHidden="1" w:unhideWhenUsed="1"/>
@@ -3294,8 +6692,10 @@
     <w:lsdException w:name="Table Subtle 2" w:semiHidden="1" w:unhideWhenUsed="1"/>
     <w:lsdException w:name="Table Web 1" w:semiHidden="1" w:unhideWhenUsed="1"/>
     <w:lsdException w:name="Table Web 2" w:semiHidden="1" w:unhideWhenUsed="1"/>
+    <w:lsdException w:name="Table Web 3" w:semiHidden="1" w:unhideWhenUsed="1"/>
     <w:lsdException w:name="Balloon Text" w:semiHidden="1" w:unhideWhenUsed="1"/>
     <w:lsdException w:name="Table Grid" w:uiPriority="39"/>
+    <w:lsdException w:name="Table Theme" w:semiHidden="1" w:unhideWhenUsed="1"/>
     <w:lsdException w:name="Placeholder Text" w:semiHidden="1"/>
     <w:lsdException w:name="No Spacing" w:uiPriority="1" w:qFormat="1"/>
     <w:lsdException w:name="Light Shading" w:uiPriority="60"/>
@@ -3638,6 +7038,73 @@
       <w:szCs w:val="24"/>
     </w:rPr>
   </w:style>
+  <w:style w:type="paragraph" w:styleId="Header">
+    <w:name w:val="header"/>
+    <w:basedOn w:val="Normal"/>
+    <w:link w:val="HeaderChar"/>
+    <w:uiPriority w:val="99"/>
+    <w:unhideWhenUsed/>
+    <w:rsid w:val="00253697"/>
+    <w:pPr>
+      <w:pBdr>
+        <w:bottom w:val="single" w:sz="6" w:space="1" w:color="auto"/>
+      </w:pBdr>
+      <w:tabs>
+        <w:tab w:val="center" w:pos="4153"/>
+        <w:tab w:val="right" w:pos="8306"/>
+      </w:tabs>
+      <w:snapToGrid w:val="0"/>
+      <w:spacing w:line="240" w:lineRule="auto"/>
+      <w:jc w:val="center"/>
+    </w:pPr>
+    <w:rPr>
+      <w:sz w:val="18"/>
+      <w:szCs w:val="18"/>
+    </w:rPr>
+  </w:style>
+  <w:style w:type="character" w:customStyle="1" w:styleId="HeaderChar">
+    <w:name w:val="Header Char"/>
+    <w:basedOn w:val="DefaultParagraphFont"/>
+    <w:link w:val="Header"/>
+    <w:uiPriority w:val="99"/>
+    <w:rsid w:val="00253697"/>
+    <w:rPr>
+      <w:sz w:val="18"/>
+      <w:szCs w:val="18"/>
+    </w:rPr>
+  </w:style>
+  <w:style w:type="paragraph" w:styleId="Footer">
+    <w:name w:val="footer"/>
+    <w:basedOn w:val="Normal"/>
+    <w:link w:val="FooterChar"/>
+    <w:uiPriority w:val="99"/>
+    <w:unhideWhenUsed/>
+    <w:rsid w:val="00253697"/>
+    <w:pPr>
+      <w:tabs>
+        <w:tab w:val="center" w:pos="4153"/>
+        <w:tab w:val="right" w:pos="8306"/>
+      </w:tabs>
+      <w:snapToGrid w:val="0"/>
+      <w:spacing w:line="240" w:lineRule="auto"/>
+      <w:jc w:val="left"/>
+    </w:pPr>
+    <w:rPr>
+      <w:sz w:val="18"/>
+      <w:szCs w:val="18"/>
+    </w:rPr>
+  </w:style>
+  <w:style w:type="character" w:customStyle="1" w:styleId="FooterChar">
+    <w:name w:val="Footer Char"/>
+    <w:basedOn w:val="DefaultParagraphFont"/>
+    <w:link w:val="Footer"/>
+    <w:uiPriority w:val="99"/>
+    <w:rsid w:val="00253697"/>
+    <w:rPr>
+      <w:sz w:val="18"/>
+      <w:szCs w:val="18"/>
+    </w:rPr>
+  </w:style>
 </w:styles>
 </file>
 

</xml_diff>